<commit_message>
Fixed exercise table for stack and queue basics
</commit_message>
<xml_diff>
--- a/Courses/Software-Sciences/Module-2-DS-and-Algo-New/03.1-Stack-and-Queue-Basics/03.1-Stack-and-Queue-Basics-Exercises.docx
+++ b/Courses/Software-Sciences/Module-2-DS-and-Algo-New/03.1-Stack-and-Queue-Basics/03.1-Stack-and-Queue-Basics-Exercises.docx
@@ -1,10 +1,10 @@
 
 <file path=word/document.xml><?xml version="1.0" encoding="utf-8"?>
-<w:document xmlns:wpc="http://schemas.microsoft.com/office/word/2010/wordprocessingCanvas" xmlns:cx="http://schemas.microsoft.com/office/drawing/2014/chartex" xmlns:cx1="http://schemas.microsoft.com/office/drawing/2015/9/8/chartex" xmlns:cx2="http://schemas.microsoft.com/office/drawing/2015/10/21/chartex" xmlns:cx3="http://schemas.microsoft.com/office/drawing/2016/5/9/chartex" xmlns:cx4="http://schemas.microsoft.com/office/drawing/2016/5/10/chartex" xmlns:cx5="http://schemas.microsoft.com/office/drawing/2016/5/11/chartex" xmlns:cx6="http://schemas.microsoft.com/office/drawing/2016/5/12/chartex" xmlns:cx7="http://schemas.microsoft.com/office/drawing/2016/5/13/chartex" xmlns:cx8="http://schemas.microsoft.com/office/drawing/2016/5/14/chartex" xmlns:mc="http://schemas.openxmlformats.org/markup-compatibility/2006" xmlns:aink="http://schemas.microsoft.com/office/drawing/2016/ink" xmlns:am3d="http://schemas.microsoft.com/office/drawing/2017/model3d" xmlns:o="urn:schemas-microsoft-com:office:office" xmlns:oel="http://schemas.microsoft.com/office/2019/extlst" xmlns:r="http://schemas.openxmlformats.org/officeDocument/2006/relationships" xmlns:m="http://schemas.openxmlformats.org/officeDocument/2006/math" xmlns:v="urn:schemas-microsoft-com:vml" xmlns:wp14="http://schemas.microsoft.com/office/word/2010/wordprocessingDrawing" xmlns:wp="http://schemas.openxmlformats.org/drawingml/2006/wordprocessingDrawing" xmlns:w10="urn:schemas-microsoft-com:office:word" xmlns:w="http://schemas.openxmlformats.org/wordprocessingml/2006/main" xmlns:w14="http://schemas.microsoft.com/office/word/2010/wordml" xmlns:w15="http://schemas.microsoft.com/office/word/2012/wordml" xmlns:w16cex="http://schemas.microsoft.com/office/word/2018/wordml/cex" xmlns:w16cid="http://schemas.microsoft.com/office/word/2016/wordml/cid" xmlns:w16="http://schemas.microsoft.com/office/word/2018/wordml" xmlns:w16du="http://schemas.microsoft.com/office/word/2023/wordml/word16du" xmlns:w16sdtdh="http://schemas.microsoft.com/office/word/2020/wordml/sdtdatahash" xmlns:w16se="http://schemas.microsoft.com/office/word/2015/wordml/symex" xmlns:wpg="http://schemas.microsoft.com/office/word/2010/wordprocessingGroup" xmlns:wpi="http://schemas.microsoft.com/office/word/2010/wordprocessingInk" xmlns:wne="http://schemas.microsoft.com/office/word/2006/wordml" xmlns:wps="http://schemas.microsoft.com/office/word/2010/wordprocessingShape" mc:Ignorable="w14 w15 w16se w16cid w16 w16cex w16sdtdh wp14">
+<w:document xmlns:wpc="http://schemas.microsoft.com/office/word/2010/wordprocessingCanvas" xmlns:cx="http://schemas.microsoft.com/office/drawing/2014/chartex" xmlns:cx1="http://schemas.microsoft.com/office/drawing/2015/9/8/chartex" xmlns:cx2="http://schemas.microsoft.com/office/drawing/2015/10/21/chartex" xmlns:cx3="http://schemas.microsoft.com/office/drawing/2016/5/9/chartex" xmlns:cx4="http://schemas.microsoft.com/office/drawing/2016/5/10/chartex" xmlns:cx5="http://schemas.microsoft.com/office/drawing/2016/5/11/chartex" xmlns:cx6="http://schemas.microsoft.com/office/drawing/2016/5/12/chartex" xmlns:cx7="http://schemas.microsoft.com/office/drawing/2016/5/13/chartex" xmlns:cx8="http://schemas.microsoft.com/office/drawing/2016/5/14/chartex" xmlns:mc="http://schemas.openxmlformats.org/markup-compatibility/2006" xmlns:aink="http://schemas.microsoft.com/office/drawing/2016/ink" xmlns:am3d="http://schemas.microsoft.com/office/drawing/2017/model3d" xmlns:o="urn:schemas-microsoft-com:office:office" xmlns:oel="http://schemas.microsoft.com/office/2019/extlst" xmlns:r="http://schemas.openxmlformats.org/officeDocument/2006/relationships" xmlns:m="http://schemas.openxmlformats.org/officeDocument/2006/math" xmlns:v="urn:schemas-microsoft-com:vml" xmlns:wp14="http://schemas.microsoft.com/office/word/2010/wordprocessingDrawing" xmlns:wp="http://schemas.openxmlformats.org/drawingml/2006/wordprocessingDrawing" xmlns:w10="urn:schemas-microsoft-com:office:word" xmlns:w="http://schemas.openxmlformats.org/wordprocessingml/2006/main" xmlns:w14="http://schemas.microsoft.com/office/word/2010/wordml" xmlns:w15="http://schemas.microsoft.com/office/word/2012/wordml" xmlns:w16cex="http://schemas.microsoft.com/office/word/2018/wordml/cex" xmlns:w16cid="http://schemas.microsoft.com/office/word/2016/wordml/cid" xmlns:w16="http://schemas.microsoft.com/office/word/2018/wordml" xmlns:w16sdtdh="http://schemas.microsoft.com/office/word/2020/wordml/sdtdatahash" xmlns:w16se="http://schemas.microsoft.com/office/word/2015/wordml/symex" xmlns:wpg="http://schemas.microsoft.com/office/word/2010/wordprocessingGroup" xmlns:wpi="http://schemas.microsoft.com/office/word/2010/wordprocessingInk" xmlns:wne="http://schemas.microsoft.com/office/word/2006/wordml" xmlns:wps="http://schemas.microsoft.com/office/word/2010/wordprocessingShape" mc:Ignorable="w14 w15 w16se w16cid w16 w16cex w16sdtdh wp14">
   <w:body>
     <w:p>
       <w:pPr>
-        <w:pStyle w:val="1"/>
+        <w:pStyle w:val="Heading1"/>
         <w:spacing w:line="240" w:lineRule="auto"/>
         <w:jc w:val="center"/>
         <w:rPr>
@@ -56,7 +56,7 @@
       <w:hyperlink r:id="rId8">
         <w:r>
           <w:rPr>
-            <w:rStyle w:val="a9"/>
+            <w:rStyle w:val="Hyperlink"/>
           </w:rPr>
           <w:t>https://judge.softuni.bg/Contests/3172/Stack-Queue</w:t>
         </w:r>
@@ -67,7 +67,7 @@
     </w:p>
     <w:p>
       <w:pPr>
-        <w:pStyle w:val="2"/>
+        <w:pStyle w:val="Heading2"/>
         <w:spacing w:before="200" w:after="40"/>
         <w:rPr>
           <w:rFonts w:ascii="Calibri" w:eastAsia="Calibri" w:hAnsi="Calibri" w:cs="Calibri"/>
@@ -127,7 +127,7 @@
     </w:p>
     <w:p>
       <w:pPr>
-        <w:pStyle w:val="ac"/>
+        <w:pStyle w:val="ListParagraph"/>
         <w:numPr>
           <w:ilvl w:val="0"/>
           <w:numId w:val="15"/>
@@ -176,7 +176,7 @@
     </w:p>
     <w:p>
       <w:pPr>
-        <w:pStyle w:val="ac"/>
+        <w:pStyle w:val="ListParagraph"/>
         <w:numPr>
           <w:ilvl w:val="0"/>
           <w:numId w:val="15"/>
@@ -287,7 +287,7 @@
     </w:p>
     <w:p>
       <w:pPr>
-        <w:pStyle w:val="ac"/>
+        <w:pStyle w:val="ListParagraph"/>
         <w:numPr>
           <w:ilvl w:val="0"/>
           <w:numId w:val="15"/>
@@ -345,7 +345,7 @@
     </w:p>
     <w:p>
       <w:pPr>
-        <w:pStyle w:val="3"/>
+        <w:pStyle w:val="Heading3"/>
       </w:pPr>
       <w:r>
         <w:rPr>
@@ -356,7 +356,7 @@
     </w:p>
     <w:tbl>
       <w:tblPr>
-        <w:tblStyle w:val="af"/>
+        <w:tblStyle w:val="TableGrid"/>
         <w:tblW w:w="0" w:type="auto"/>
         <w:tblInd w:w="75" w:type="dxa"/>
         <w:tblLayout w:type="fixed"/>
@@ -538,7 +538,7 @@
     </w:tbl>
     <w:p>
       <w:pPr>
-        <w:pStyle w:val="3"/>
+        <w:pStyle w:val="Heading3"/>
         <w:rPr>
           <w:lang w:val="bg-BG"/>
         </w:rPr>
@@ -549,7 +549,7 @@
     </w:p>
     <w:p>
       <w:pPr>
-        <w:pStyle w:val="ac"/>
+        <w:pStyle w:val="ListParagraph"/>
         <w:numPr>
           <w:ilvl w:val="0"/>
           <w:numId w:val="14"/>
@@ -593,7 +593,7 @@
     </w:p>
     <w:p>
       <w:pPr>
-        <w:pStyle w:val="ac"/>
+        <w:pStyle w:val="ListParagraph"/>
         <w:numPr>
           <w:ilvl w:val="0"/>
           <w:numId w:val="14"/>
@@ -658,7 +658,7 @@
     </w:p>
     <w:p>
       <w:pPr>
-        <w:pStyle w:val="2"/>
+        <w:pStyle w:val="Heading2"/>
         <w:rPr>
           <w:lang w:val="bg-BG"/>
         </w:rPr>
@@ -701,7 +701,7 @@
     </w:p>
     <w:p>
       <w:pPr>
-        <w:pStyle w:val="ac"/>
+        <w:pStyle w:val="ListParagraph"/>
         <w:numPr>
           <w:ilvl w:val="0"/>
           <w:numId w:val="12"/>
@@ -750,7 +750,7 @@
     </w:p>
     <w:p>
       <w:pPr>
-        <w:pStyle w:val="ac"/>
+        <w:pStyle w:val="ListParagraph"/>
         <w:numPr>
           <w:ilvl w:val="0"/>
           <w:numId w:val="12"/>
@@ -860,7 +860,7 @@
     </w:p>
     <w:p>
       <w:pPr>
-        <w:pStyle w:val="ac"/>
+        <w:pStyle w:val="ListParagraph"/>
         <w:numPr>
           <w:ilvl w:val="1"/>
           <w:numId w:val="12"/>
@@ -953,7 +953,7 @@
     </w:p>
     <w:p>
       <w:pPr>
-        <w:pStyle w:val="ac"/>
+        <w:pStyle w:val="ListParagraph"/>
         <w:numPr>
           <w:ilvl w:val="1"/>
           <w:numId w:val="12"/>
@@ -1072,7 +1072,7 @@
     </w:p>
     <w:p>
       <w:pPr>
-        <w:pStyle w:val="ac"/>
+        <w:pStyle w:val="ListParagraph"/>
         <w:numPr>
           <w:ilvl w:val="0"/>
           <w:numId w:val="12"/>
@@ -1143,7 +1143,7 @@
     </w:p>
     <w:p>
       <w:pPr>
-        <w:pStyle w:val="3"/>
+        <w:pStyle w:val="Heading3"/>
         <w:rPr>
           <w:lang w:val="bg-BG"/>
         </w:rPr>
@@ -1154,7 +1154,7 @@
     </w:p>
     <w:p>
       <w:pPr>
-        <w:pStyle w:val="ac"/>
+        <w:pStyle w:val="ListParagraph"/>
         <w:numPr>
           <w:ilvl w:val="0"/>
           <w:numId w:val="11"/>
@@ -1221,7 +1221,7 @@
     </w:p>
     <w:p>
       <w:pPr>
-        <w:pStyle w:val="ac"/>
+        <w:pStyle w:val="ListParagraph"/>
         <w:numPr>
           <w:ilvl w:val="0"/>
           <w:numId w:val="11"/>
@@ -1379,7 +1379,7 @@
     </w:p>
     <w:p>
       <w:pPr>
-        <w:pStyle w:val="ac"/>
+        <w:pStyle w:val="ListParagraph"/>
         <w:numPr>
           <w:ilvl w:val="0"/>
           <w:numId w:val="11"/>
@@ -1455,7 +1455,7 @@
     </w:p>
     <w:p>
       <w:pPr>
-        <w:pStyle w:val="3"/>
+        <w:pStyle w:val="Heading3"/>
       </w:pPr>
       <w:r>
         <w:rPr>
@@ -1466,7 +1466,7 @@
     </w:p>
     <w:p>
       <w:pPr>
-        <w:pStyle w:val="ac"/>
+        <w:pStyle w:val="ListParagraph"/>
         <w:numPr>
           <w:ilvl w:val="0"/>
           <w:numId w:val="10"/>
@@ -1544,7 +1544,10 @@
     </w:p>
     <w:p>
       <w:pPr>
-        <w:pStyle w:val="3"/>
+        <w:pStyle w:val="Heading3"/>
+        <w:rPr>
+          <w:lang w:val="bg-BG"/>
+        </w:rPr>
       </w:pPr>
       <w:r>
         <w:rPr>
@@ -1555,23 +1558,31 @@
     </w:p>
     <w:tbl>
       <w:tblPr>
-        <w:tblStyle w:val="af"/>
+        <w:tblStyle w:val="TableGrid"/>
         <w:tblW w:w="0" w:type="auto"/>
-        <w:tblInd w:w="4466" w:type="dxa"/>
+        <w:tblInd w:w="75" w:type="dxa"/>
+        <w:tblLayout w:type="fixed"/>
+        <w:tblCellMar>
+          <w:top w:w="85" w:type="dxa"/>
+          <w:left w:w="142" w:type="dxa"/>
+          <w:bottom w:w="85" w:type="dxa"/>
+          <w:right w:w="142" w:type="dxa"/>
+        </w:tblCellMar>
         <w:tblLook w:val="04A0" w:firstRow="1" w:lastRow="0" w:firstColumn="1" w:lastColumn="0" w:noHBand="0" w:noVBand="1"/>
       </w:tblPr>
       <w:tblGrid>
-        <w:gridCol w:w="1701"/>
-        <w:gridCol w:w="1701"/>
+        <w:gridCol w:w="2815"/>
+        <w:gridCol w:w="1641"/>
       </w:tblGrid>
       <w:tr>
         <w:trPr>
-          <w:trHeight w:val="300"/>
+          <w:trHeight w:val="497"/>
         </w:trPr>
         <w:tc>
           <w:tcPr>
-            <w:tcW w:w="1701" w:type="dxa"/>
+            <w:tcW w:w="2815" w:type="dxa"/>
             <w:shd w:val="clear" w:color="auto" w:fill="D9D9D9" w:themeFill="background1" w:themeFillShade="D9"/>
+            <w:vAlign w:val="center"/>
           </w:tcPr>
           <w:p>
             <w:pPr>
@@ -1599,8 +1610,9 @@
         </w:tc>
         <w:tc>
           <w:tcPr>
-            <w:tcW w:w="1701" w:type="dxa"/>
+            <w:tcW w:w="1641" w:type="dxa"/>
             <w:shd w:val="clear" w:color="auto" w:fill="D9D9D9" w:themeFill="background1" w:themeFillShade="D9"/>
+            <w:vAlign w:val="center"/>
           </w:tcPr>
           <w:p>
             <w:pPr>
@@ -1627,62 +1639,65 @@
       </w:tr>
       <w:tr>
         <w:trPr>
-          <w:trHeight w:val="828"/>
+          <w:trHeight w:val="497"/>
         </w:trPr>
         <w:tc>
           <w:tcPr>
-            <w:tcW w:w="1701" w:type="dxa"/>
+            <w:tcW w:w="2815" w:type="dxa"/>
           </w:tcPr>
           <w:p>
             <w:pPr>
-              <w:spacing w:before="40" w:after="40" w:line="276" w:lineRule="auto"/>
-              <w:rPr>
-                <w:rFonts w:ascii="Calibri" w:eastAsia="Calibri" w:hAnsi="Calibri" w:cs="Calibri"/>
-                <w:noProof/>
-                <w:lang w:val="bg-BG"/>
+              <w:autoSpaceDE w:val="0"/>
+              <w:autoSpaceDN w:val="0"/>
+              <w:adjustRightInd w:val="0"/>
+              <w:spacing w:before="0" w:after="0"/>
+              <w:rPr>
+                <w:rFonts w:ascii="Calibri" w:hAnsi="Calibri" w:cs="Calibri"/>
+                <w:lang w:val="en-GB"/>
               </w:rPr>
             </w:pPr>
             <w:r>
               <w:rPr>
-                <w:rFonts w:ascii="Calibri" w:eastAsia="Calibri" w:hAnsi="Calibri" w:cs="Calibri"/>
-                <w:noProof/>
-                <w:lang w:val="bg-BG"/>
+                <w:rFonts w:ascii="Calibri" w:hAnsi="Calibri" w:cs="Calibri"/>
+                <w:lang w:val="en-GB"/>
               </w:rPr>
               <w:t>1 2 3 4</w:t>
             </w:r>
           </w:p>
           <w:p>
             <w:pPr>
-              <w:spacing w:before="40" w:after="40" w:line="276" w:lineRule="auto"/>
-              <w:rPr>
-                <w:rFonts w:ascii="Calibri" w:eastAsia="Calibri" w:hAnsi="Calibri" w:cs="Calibri"/>
-                <w:noProof/>
-                <w:lang w:val="bg-BG"/>
+              <w:autoSpaceDE w:val="0"/>
+              <w:autoSpaceDN w:val="0"/>
+              <w:adjustRightInd w:val="0"/>
+              <w:spacing w:before="0" w:after="0"/>
+              <w:rPr>
+                <w:rFonts w:ascii="Calibri" w:hAnsi="Calibri" w:cs="Calibri"/>
+                <w:lang w:val="en-GB"/>
               </w:rPr>
             </w:pPr>
             <w:r>
               <w:rPr>
-                <w:rFonts w:ascii="Calibri" w:eastAsia="Calibri" w:hAnsi="Calibri" w:cs="Calibri"/>
-                <w:noProof/>
-                <w:lang w:val="bg-BG"/>
+                <w:rFonts w:ascii="Calibri" w:hAnsi="Calibri" w:cs="Calibri"/>
+                <w:lang w:val="en-GB"/>
               </w:rPr>
               <w:t>adD 5 6</w:t>
             </w:r>
           </w:p>
           <w:p>
             <w:pPr>
-              <w:spacing w:before="40" w:after="40" w:line="276" w:lineRule="auto"/>
-              <w:rPr>
-                <w:rFonts w:ascii="Consolas" w:eastAsia="Consolas" w:hAnsi="Consolas" w:cs="Consolas"/>
-                <w:noProof/>
-                <w:lang w:val="bg-BG"/>
+              <w:autoSpaceDE w:val="0"/>
+              <w:autoSpaceDN w:val="0"/>
+              <w:adjustRightInd w:val="0"/>
+              <w:spacing w:before="0" w:after="0"/>
+              <w:rPr>
+                <w:rFonts w:ascii="Calibri" w:hAnsi="Calibri" w:cs="Calibri"/>
+                <w:lang w:val="en-GB"/>
               </w:rPr>
             </w:pPr>
             <w:r>
               <w:rPr>
-                <w:rFonts w:ascii="Consolas" w:eastAsia="Consolas" w:hAnsi="Consolas" w:cs="Consolas"/>
-                <w:noProof/>
-                <w:lang w:val="bg-BG"/>
+                <w:rFonts w:ascii="Calibri" w:hAnsi="Calibri" w:cs="Calibri"/>
+                <w:lang w:val="en-GB"/>
               </w:rPr>
               <w:lastRenderedPageBreak/>
               <w:t>REmove 3</w:t>
@@ -1692,16 +1707,15 @@
             <w:pPr>
               <w:spacing w:before="40" w:after="40" w:line="276" w:lineRule="auto"/>
               <w:rPr>
-                <w:rFonts w:ascii="Consolas" w:eastAsia="Consolas" w:hAnsi="Consolas" w:cs="Consolas"/>
+                <w:rFonts w:ascii="Calibri" w:eastAsia="Calibri" w:hAnsi="Calibri" w:cs="Calibri"/>
                 <w:noProof/>
                 <w:lang w:val="bg-BG"/>
               </w:rPr>
             </w:pPr>
             <w:r>
               <w:rPr>
-                <w:rFonts w:ascii="Consolas" w:eastAsia="Consolas" w:hAnsi="Consolas" w:cs="Consolas"/>
-                <w:noProof/>
-                <w:lang w:val="bg-BG"/>
+                <w:rFonts w:ascii="Calibri" w:hAnsi="Calibri" w:cs="Calibri"/>
+                <w:lang w:val="en-GB"/>
               </w:rPr>
               <w:t>eNd</w:t>
             </w:r>
@@ -1709,23 +1723,22 @@
         </w:tc>
         <w:tc>
           <w:tcPr>
-            <w:tcW w:w="1701" w:type="dxa"/>
+            <w:tcW w:w="1641" w:type="dxa"/>
             <w:vAlign w:val="center"/>
           </w:tcPr>
           <w:p>
             <w:pPr>
               <w:spacing w:before="40" w:after="40" w:line="276" w:lineRule="auto"/>
               <w:rPr>
-                <w:rFonts w:ascii="Consolas" w:eastAsia="Consolas" w:hAnsi="Consolas" w:cs="Consolas"/>
+                <w:rFonts w:ascii="Calibri" w:eastAsia="Consolas" w:hAnsi="Calibri" w:cs="Calibri"/>
                 <w:noProof/>
                 <w:lang w:val="bg-BG"/>
               </w:rPr>
             </w:pPr>
             <w:r>
               <w:rPr>
-                <w:rFonts w:ascii="Consolas" w:eastAsia="Consolas" w:hAnsi="Consolas" w:cs="Consolas"/>
-                <w:noProof/>
-                <w:lang w:val="bg-BG"/>
+                <w:rFonts w:ascii="Calibri" w:hAnsi="Calibri" w:cs="Calibri"/>
+                <w:lang w:val="en-GB"/>
               </w:rPr>
               <w:lastRenderedPageBreak/>
               <w:t>Sum: 6</w:t>
@@ -1733,131 +1746,124 @@
           </w:p>
         </w:tc>
       </w:tr>
-    </w:tbl>
-    <w:p/>
-    <w:tbl>
-      <w:tblPr>
-        <w:tblStyle w:val="af"/>
-        <w:tblpPr w:leftFromText="141" w:rightFromText="141" w:horzAnchor="margin" w:tblpY="-14025"/>
-        <w:tblW w:w="0" w:type="auto"/>
-        <w:tblLook w:val="04A0" w:firstRow="1" w:lastRow="0" w:firstColumn="1" w:lastColumn="0" w:noHBand="0" w:noVBand="1"/>
-      </w:tblPr>
-      <w:tblGrid>
-        <w:gridCol w:w="1467"/>
-        <w:gridCol w:w="1137"/>
-      </w:tblGrid>
       <w:tr>
         <w:trPr>
-          <w:trHeight w:val="1540"/>
+          <w:trHeight w:val="497"/>
         </w:trPr>
         <w:tc>
           <w:tcPr>
-            <w:tcW w:w="1467" w:type="dxa"/>
+            <w:tcW w:w="2815" w:type="dxa"/>
           </w:tcPr>
           <w:p>
             <w:pPr>
-              <w:spacing w:before="40" w:after="40" w:line="276" w:lineRule="auto"/>
-              <w:rPr>
-                <w:rFonts w:ascii="Calibri" w:eastAsia="Calibri" w:hAnsi="Calibri" w:cs="Calibri"/>
-                <w:noProof/>
-                <w:lang w:val="bg-BG"/>
+              <w:autoSpaceDE w:val="0"/>
+              <w:autoSpaceDN w:val="0"/>
+              <w:adjustRightInd w:val="0"/>
+              <w:spacing w:before="0" w:after="0"/>
+              <w:rPr>
+                <w:rFonts w:ascii="Calibri" w:hAnsi="Calibri" w:cs="Calibri"/>
+                <w:lang w:val="en-GB"/>
               </w:rPr>
             </w:pPr>
             <w:r>
               <w:rPr>
-                <w:rFonts w:ascii="Calibri" w:eastAsia="Calibri" w:hAnsi="Calibri" w:cs="Calibri"/>
-                <w:noProof/>
-                <w:lang w:val="bg-BG"/>
+                <w:rFonts w:ascii="Calibri" w:hAnsi="Calibri" w:cs="Calibri"/>
+                <w:lang w:val="en-GB"/>
               </w:rPr>
               <w:t>3 5 8 4 1 9</w:t>
             </w:r>
           </w:p>
           <w:p>
             <w:pPr>
-              <w:spacing w:before="40" w:after="40" w:line="276" w:lineRule="auto"/>
-              <w:rPr>
-                <w:rFonts w:ascii="Calibri" w:eastAsia="Calibri" w:hAnsi="Calibri" w:cs="Calibri"/>
-                <w:noProof/>
-                <w:lang w:val="bg-BG"/>
+              <w:autoSpaceDE w:val="0"/>
+              <w:autoSpaceDN w:val="0"/>
+              <w:adjustRightInd w:val="0"/>
+              <w:spacing w:before="0" w:after="0"/>
+              <w:rPr>
+                <w:rFonts w:ascii="Calibri" w:hAnsi="Calibri" w:cs="Calibri"/>
+                <w:lang w:val="en-GB"/>
               </w:rPr>
             </w:pPr>
             <w:r>
               <w:rPr>
-                <w:rFonts w:ascii="Calibri" w:eastAsia="Calibri" w:hAnsi="Calibri" w:cs="Calibri"/>
-                <w:noProof/>
-                <w:lang w:val="bg-BG"/>
+                <w:rFonts w:ascii="Calibri" w:hAnsi="Calibri" w:cs="Calibri"/>
+                <w:lang w:val="en-GB"/>
               </w:rPr>
               <w:t>add 19 32</w:t>
             </w:r>
           </w:p>
           <w:p>
             <w:pPr>
-              <w:spacing w:before="40" w:after="40" w:line="276" w:lineRule="auto"/>
-              <w:rPr>
-                <w:rFonts w:ascii="Calibri" w:eastAsia="Calibri" w:hAnsi="Calibri" w:cs="Calibri"/>
-                <w:noProof/>
-                <w:lang w:val="bg-BG"/>
+              <w:autoSpaceDE w:val="0"/>
+              <w:autoSpaceDN w:val="0"/>
+              <w:adjustRightInd w:val="0"/>
+              <w:spacing w:before="0" w:after="0"/>
+              <w:rPr>
+                <w:rFonts w:ascii="Calibri" w:hAnsi="Calibri" w:cs="Calibri"/>
+                <w:lang w:val="en-GB"/>
               </w:rPr>
             </w:pPr>
             <w:r>
               <w:rPr>
-                <w:rFonts w:ascii="Calibri" w:eastAsia="Calibri" w:hAnsi="Calibri" w:cs="Calibri"/>
-                <w:noProof/>
-                <w:lang w:val="bg-BG"/>
+                <w:rFonts w:ascii="Calibri" w:hAnsi="Calibri" w:cs="Calibri"/>
+                <w:lang w:val="en-GB"/>
               </w:rPr>
               <w:t>remove 10</w:t>
             </w:r>
           </w:p>
           <w:p>
             <w:pPr>
-              <w:spacing w:before="40" w:after="40" w:line="276" w:lineRule="auto"/>
-              <w:rPr>
-                <w:rFonts w:ascii="Calibri" w:eastAsia="Calibri" w:hAnsi="Calibri" w:cs="Calibri"/>
-                <w:noProof/>
-                <w:lang w:val="bg-BG"/>
+              <w:autoSpaceDE w:val="0"/>
+              <w:autoSpaceDN w:val="0"/>
+              <w:adjustRightInd w:val="0"/>
+              <w:spacing w:before="0" w:after="0"/>
+              <w:rPr>
+                <w:rFonts w:ascii="Calibri" w:hAnsi="Calibri" w:cs="Calibri"/>
+                <w:lang w:val="en-GB"/>
               </w:rPr>
             </w:pPr>
             <w:r>
               <w:rPr>
-                <w:rFonts w:ascii="Calibri" w:eastAsia="Calibri" w:hAnsi="Calibri" w:cs="Calibri"/>
-                <w:noProof/>
-                <w:lang w:val="bg-BG"/>
+                <w:rFonts w:ascii="Calibri" w:hAnsi="Calibri" w:cs="Calibri"/>
+                <w:lang w:val="en-GB"/>
               </w:rPr>
               <w:t>add 89 22</w:t>
             </w:r>
           </w:p>
           <w:p>
             <w:pPr>
-              <w:spacing w:before="40" w:after="40" w:line="276" w:lineRule="auto"/>
-              <w:rPr>
-                <w:rFonts w:ascii="Calibri" w:eastAsia="Calibri" w:hAnsi="Calibri" w:cs="Calibri"/>
-                <w:noProof/>
-                <w:lang w:val="bg-BG"/>
+              <w:autoSpaceDE w:val="0"/>
+              <w:autoSpaceDN w:val="0"/>
+              <w:adjustRightInd w:val="0"/>
+              <w:spacing w:before="0" w:after="0"/>
+              <w:rPr>
+                <w:rFonts w:ascii="Calibri" w:hAnsi="Calibri" w:cs="Calibri"/>
+                <w:lang w:val="en-GB"/>
               </w:rPr>
             </w:pPr>
             <w:r>
               <w:rPr>
-                <w:rFonts w:ascii="Calibri" w:eastAsia="Calibri" w:hAnsi="Calibri" w:cs="Calibri"/>
-                <w:noProof/>
-                <w:lang w:val="bg-BG"/>
+                <w:rFonts w:ascii="Calibri" w:hAnsi="Calibri" w:cs="Calibri"/>
+                <w:lang w:val="en-GB"/>
               </w:rPr>
               <w:t>remove 4</w:t>
             </w:r>
           </w:p>
           <w:p>
             <w:pPr>
-              <w:spacing w:before="40" w:after="40" w:line="276" w:lineRule="auto"/>
-              <w:rPr>
-                <w:rFonts w:ascii="Calibri" w:eastAsia="Calibri" w:hAnsi="Calibri" w:cs="Calibri"/>
-                <w:noProof/>
-                <w:lang w:val="bg-BG"/>
+              <w:autoSpaceDE w:val="0"/>
+              <w:autoSpaceDN w:val="0"/>
+              <w:adjustRightInd w:val="0"/>
+              <w:spacing w:before="0" w:after="0"/>
+              <w:rPr>
+                <w:rFonts w:ascii="Calibri" w:hAnsi="Calibri" w:cs="Calibri"/>
+                <w:lang w:val="en-GB"/>
               </w:rPr>
             </w:pPr>
             <w:r>
               <w:rPr>
-                <w:rFonts w:ascii="Calibri" w:eastAsia="Calibri" w:hAnsi="Calibri" w:cs="Calibri"/>
-                <w:noProof/>
-                <w:lang w:val="bg-BG"/>
+                <w:rFonts w:ascii="Calibri" w:hAnsi="Calibri" w:cs="Calibri"/>
+                <w:lang w:val="en-GB"/>
               </w:rPr>
               <w:t>remove 3</w:t>
             </w:r>
@@ -1873,9 +1879,8 @@
             </w:pPr>
             <w:r>
               <w:rPr>
-                <w:rFonts w:ascii="Calibri" w:eastAsia="Calibri" w:hAnsi="Calibri" w:cs="Calibri"/>
-                <w:noProof/>
-                <w:lang w:val="bg-BG"/>
+                <w:rFonts w:ascii="Calibri" w:hAnsi="Calibri" w:cs="Calibri"/>
+                <w:lang w:val="en-GB"/>
               </w:rPr>
               <w:t>end</w:t>
             </w:r>
@@ -1883,23 +1888,22 @@
         </w:tc>
         <w:tc>
           <w:tcPr>
-            <w:tcW w:w="1137" w:type="dxa"/>
+            <w:tcW w:w="1641" w:type="dxa"/>
             <w:vAlign w:val="center"/>
           </w:tcPr>
           <w:p>
             <w:pPr>
               <w:spacing w:before="40" w:after="40" w:line="276" w:lineRule="auto"/>
               <w:rPr>
-                <w:rFonts w:ascii="Consolas" w:eastAsia="Consolas" w:hAnsi="Consolas" w:cs="Consolas"/>
+                <w:rFonts w:ascii="Calibri" w:eastAsia="Consolas" w:hAnsi="Calibri" w:cs="Calibri"/>
                 <w:noProof/>
                 <w:lang w:val="bg-BG"/>
               </w:rPr>
             </w:pPr>
             <w:r>
               <w:rPr>
-                <w:rFonts w:ascii="Consolas" w:eastAsia="Consolas" w:hAnsi="Consolas" w:cs="Consolas"/>
-                <w:noProof/>
-                <w:lang w:val="bg-BG"/>
+                <w:rFonts w:ascii="Calibri" w:hAnsi="Calibri" w:cs="Calibri"/>
+                <w:lang w:val="en-GB"/>
               </w:rPr>
               <w:t>Sum: 16</w:t>
             </w:r>
@@ -1909,33 +1913,26 @@
     </w:tbl>
     <w:p>
       <w:pPr>
-        <w:rPr>
-          <w:lang w:val="bg-BG"/>
-        </w:rPr>
-      </w:pPr>
+        <w:pStyle w:val="Heading3"/>
+        <w:spacing w:before="120" w:after="40"/>
+        <w:rPr>
+          <w:rFonts w:ascii="Calibri" w:eastAsia="Calibri" w:hAnsi="Calibri" w:cs="Calibri"/>
+          <w:bCs/>
+          <w:lang w:val="bg-BG"/>
+        </w:rPr>
+      </w:pPr>
+      <w:r>
+        <w:rPr>
+          <w:rFonts w:ascii="Calibri" w:eastAsia="Calibri" w:hAnsi="Calibri" w:cs="Calibri"/>
+          <w:bCs/>
+          <w:lang w:val="bg-BG"/>
+        </w:rPr>
+        <w:t>Насоки</w:t>
+      </w:r>
     </w:p>
     <w:p>
       <w:pPr>
-        <w:pStyle w:val="3"/>
-        <w:spacing w:before="120" w:after="40"/>
-        <w:rPr>
-          <w:rFonts w:ascii="Calibri" w:eastAsia="Calibri" w:hAnsi="Calibri" w:cs="Calibri"/>
-          <w:bCs/>
-          <w:lang w:val="bg-BG"/>
-        </w:rPr>
-      </w:pPr>
-      <w:r>
-        <w:rPr>
-          <w:rFonts w:ascii="Calibri" w:eastAsia="Calibri" w:hAnsi="Calibri" w:cs="Calibri"/>
-          <w:bCs/>
-          <w:lang w:val="bg-BG"/>
-        </w:rPr>
-        <w:t>Насоки</w:t>
-      </w:r>
-    </w:p>
-    <w:p>
-      <w:pPr>
-        <w:pStyle w:val="ac"/>
+        <w:pStyle w:val="ListParagraph"/>
         <w:numPr>
           <w:ilvl w:val="0"/>
           <w:numId w:val="9"/>
@@ -1979,7 +1976,7 @@
     </w:p>
     <w:p>
       <w:pPr>
-        <w:pStyle w:val="ac"/>
+        <w:pStyle w:val="ListParagraph"/>
         <w:numPr>
           <w:ilvl w:val="0"/>
           <w:numId w:val="9"/>
@@ -2044,20 +2041,31 @@
     </w:p>
     <w:p>
       <w:pPr>
-        <w:pStyle w:val="2"/>
-        <w:rPr>
-          <w:lang w:val="bg-BG"/>
-        </w:rPr>
-      </w:pPr>
-      <w:r>
-        <w:rPr>
-          <w:lang w:val="bg-BG"/>
-        </w:rPr>
-        <w:t>Прост калкулатор</w:t>
-      </w:r>
+        <w:spacing w:line="240" w:lineRule="auto"/>
+        <w:rPr>
+          <w:rFonts w:ascii="Consolas" w:eastAsia="Consolas" w:hAnsi="Consolas" w:cs="Consolas"/>
+          <w:noProof/>
+          <w:color w:val="000000" w:themeColor="text1"/>
+          <w:lang w:val="bg-BG"/>
+        </w:rPr>
+      </w:pPr>
     </w:p>
     <w:p>
       <w:pPr>
+        <w:pStyle w:val="Heading2"/>
+        <w:rPr>
+          <w:lang w:val="bg-BG"/>
+        </w:rPr>
+      </w:pPr>
+      <w:r>
+        <w:rPr>
+          <w:lang w:val="bg-BG"/>
+        </w:rPr>
+        <w:t>Прост калкулатор</w:t>
+      </w:r>
+    </w:p>
+    <w:p>
+      <w:pPr>
         <w:spacing w:line="240" w:lineRule="auto"/>
         <w:rPr>
           <w:rFonts w:ascii="Calibri" w:eastAsia="Calibri" w:hAnsi="Calibri" w:cs="Calibri"/>
@@ -2169,7 +2177,7 @@
     </w:p>
     <w:p>
       <w:pPr>
-        <w:pStyle w:val="3"/>
+        <w:pStyle w:val="Heading3"/>
         <w:rPr>
           <w:lang w:val="bg-BG"/>
         </w:rPr>
@@ -2180,7 +2188,7 @@
     </w:p>
     <w:tbl>
       <w:tblPr>
-        <w:tblStyle w:val="af"/>
+        <w:tblStyle w:val="TableGrid"/>
         <w:tblW w:w="0" w:type="auto"/>
         <w:tblInd w:w="75" w:type="dxa"/>
         <w:tblLayout w:type="fixed"/>
@@ -2311,7 +2319,7 @@
       </w:tr>
       <w:tr>
         <w:trPr>
-          <w:trHeight w:val="300"/>
+          <w:trHeight w:val="19"/>
         </w:trPr>
         <w:tc>
           <w:tcPr>
@@ -2364,7 +2372,7 @@
     </w:tbl>
     <w:p>
       <w:pPr>
-        <w:pStyle w:val="3"/>
+        <w:pStyle w:val="Heading3"/>
       </w:pPr>
       <w:r>
         <w:rPr>
@@ -2375,7 +2383,7 @@
     </w:p>
     <w:p>
       <w:pPr>
-        <w:pStyle w:val="ac"/>
+        <w:pStyle w:val="ListParagraph"/>
         <w:numPr>
           <w:ilvl w:val="0"/>
           <w:numId w:val="7"/>
@@ -2420,7 +2428,7 @@
     </w:p>
     <w:p>
       <w:pPr>
-        <w:pStyle w:val="ac"/>
+        <w:pStyle w:val="ListParagraph"/>
         <w:numPr>
           <w:ilvl w:val="0"/>
           <w:numId w:val="7"/>
@@ -2445,7 +2453,7 @@
     </w:p>
     <w:p>
       <w:pPr>
-        <w:pStyle w:val="ac"/>
+        <w:pStyle w:val="ListParagraph"/>
         <w:numPr>
           <w:ilvl w:val="1"/>
           <w:numId w:val="7"/>
@@ -2525,7 +2533,7 @@
     </w:p>
     <w:p>
       <w:pPr>
-        <w:pStyle w:val="ac"/>
+        <w:pStyle w:val="ListParagraph"/>
         <w:numPr>
           <w:ilvl w:val="1"/>
           <w:numId w:val="7"/>
@@ -2597,7 +2605,7 @@
     </w:p>
     <w:p>
       <w:pPr>
-        <w:pStyle w:val="2"/>
+        <w:pStyle w:val="Heading2"/>
         <w:rPr>
           <w:lang w:val="bg-BG"/>
         </w:rPr>
@@ -2796,7 +2804,18 @@
     </w:p>
     <w:p>
       <w:pPr>
-        <w:pStyle w:val="3"/>
+        <w:spacing w:line="240" w:lineRule="auto"/>
+        <w:rPr>
+          <w:rFonts w:ascii="Calibri" w:eastAsia="Calibri" w:hAnsi="Calibri" w:cs="Calibri"/>
+          <w:noProof/>
+          <w:color w:val="000000" w:themeColor="text1"/>
+          <w:lang w:val="bg-BG"/>
+        </w:rPr>
+      </w:pPr>
+    </w:p>
+    <w:p>
+      <w:pPr>
+        <w:pStyle w:val="Heading3"/>
       </w:pPr>
       <w:r>
         <w:rPr>
@@ -2807,7 +2826,7 @@
     </w:p>
     <w:tbl>
       <w:tblPr>
-        <w:tblStyle w:val="af"/>
+        <w:tblStyle w:val="TableGrid"/>
         <w:tblW w:w="0" w:type="auto"/>
         <w:tblInd w:w="75" w:type="dxa"/>
         <w:tblLayout w:type="fixed"/>
@@ -2946,6 +2965,7 @@
                 <w:noProof/>
                 <w:lang w:val="bg-BG"/>
               </w:rPr>
+              <w:lastRenderedPageBreak/>
               <w:t>(3 + 1)</w:t>
             </w:r>
           </w:p>
@@ -3042,7 +3062,7 @@
     </w:tbl>
     <w:p>
       <w:pPr>
-        <w:pStyle w:val="3"/>
+        <w:pStyle w:val="Heading3"/>
         <w:rPr>
           <w:lang w:val="bg-BG"/>
         </w:rPr>
@@ -3056,7 +3076,7 @@
     </w:p>
     <w:p>
       <w:pPr>
-        <w:pStyle w:val="ac"/>
+        <w:pStyle w:val="ListParagraph"/>
         <w:numPr>
           <w:ilvl w:val="0"/>
           <w:numId w:val="5"/>
@@ -3099,7 +3119,7 @@
     </w:p>
     <w:p>
       <w:pPr>
-        <w:pStyle w:val="ac"/>
+        <w:pStyle w:val="ListParagraph"/>
         <w:numPr>
           <w:ilvl w:val="1"/>
           <w:numId w:val="5"/>
@@ -3124,7 +3144,7 @@
     </w:p>
     <w:p>
       <w:pPr>
-        <w:pStyle w:val="ac"/>
+        <w:pStyle w:val="ListParagraph"/>
         <w:numPr>
           <w:ilvl w:val="1"/>
           <w:numId w:val="5"/>
@@ -3194,7 +3214,7 @@
     </w:p>
     <w:p>
       <w:pPr>
-        <w:pStyle w:val="ac"/>
+        <w:pStyle w:val="ListParagraph"/>
         <w:numPr>
           <w:ilvl w:val="1"/>
           <w:numId w:val="5"/>
@@ -3228,7 +3248,7 @@
     </w:p>
     <w:p>
       <w:pPr>
-        <w:pStyle w:val="2"/>
+        <w:pStyle w:val="Heading2"/>
         <w:rPr>
           <w:lang w:val="bg-BG"/>
         </w:rPr>
@@ -3459,7 +3479,7 @@
     </w:p>
     <w:p>
       <w:pPr>
-        <w:pStyle w:val="3"/>
+        <w:pStyle w:val="Heading3"/>
       </w:pPr>
       <w:r>
         <w:rPr>
@@ -3476,7 +3496,7 @@
     </w:p>
     <w:tbl>
       <w:tblPr>
-        <w:tblStyle w:val="af"/>
+        <w:tblStyle w:val="TableGrid"/>
         <w:tblW w:w="0" w:type="auto"/>
         <w:tblLayout w:type="fixed"/>
         <w:tblCellMar>
@@ -3960,7 +3980,7 @@
     </w:tbl>
     <w:p>
       <w:pPr>
-        <w:pStyle w:val="2"/>
+        <w:pStyle w:val="Heading2"/>
         <w:numPr>
           <w:ilvl w:val="0"/>
           <w:numId w:val="0"/>
@@ -3983,7 +4003,7 @@
 </file>
 
 <file path=word/endnotes.xml><?xml version="1.0" encoding="utf-8"?>
-<w:endnotes xmlns:wpc="http://schemas.microsoft.com/office/word/2010/wordprocessingCanvas" xmlns:cx="http://schemas.microsoft.com/office/drawing/2014/chartex" xmlns:cx1="http://schemas.microsoft.com/office/drawing/2015/9/8/chartex" xmlns:cx2="http://schemas.microsoft.com/office/drawing/2015/10/21/chartex" xmlns:cx3="http://schemas.microsoft.com/office/drawing/2016/5/9/chartex" xmlns:cx4="http://schemas.microsoft.com/office/drawing/2016/5/10/chartex" xmlns:cx5="http://schemas.microsoft.com/office/drawing/2016/5/11/chartex" xmlns:cx6="http://schemas.microsoft.com/office/drawing/2016/5/12/chartex" xmlns:cx7="http://schemas.microsoft.com/office/drawing/2016/5/13/chartex" xmlns:cx8="http://schemas.microsoft.com/office/drawing/2016/5/14/chartex" xmlns:mc="http://schemas.openxmlformats.org/markup-compatibility/2006" xmlns:aink="http://schemas.microsoft.com/office/drawing/2016/ink" xmlns:am3d="http://schemas.microsoft.com/office/drawing/2017/model3d" xmlns:o="urn:schemas-microsoft-com:office:office" xmlns:oel="http://schemas.microsoft.com/office/2019/extlst" xmlns:r="http://schemas.openxmlformats.org/officeDocument/2006/relationships" xmlns:m="http://schemas.openxmlformats.org/officeDocument/2006/math" xmlns:v="urn:schemas-microsoft-com:vml" xmlns:wp14="http://schemas.microsoft.com/office/word/2010/wordprocessingDrawing" xmlns:wp="http://schemas.openxmlformats.org/drawingml/2006/wordprocessingDrawing" xmlns:w10="urn:schemas-microsoft-com:office:word" xmlns:w="http://schemas.openxmlformats.org/wordprocessingml/2006/main" xmlns:w14="http://schemas.microsoft.com/office/word/2010/wordml" xmlns:w15="http://schemas.microsoft.com/office/word/2012/wordml" xmlns:w16cex="http://schemas.microsoft.com/office/word/2018/wordml/cex" xmlns:w16cid="http://schemas.microsoft.com/office/word/2016/wordml/cid" xmlns:w16="http://schemas.microsoft.com/office/word/2018/wordml" xmlns:w16du="http://schemas.microsoft.com/office/word/2023/wordml/word16du" xmlns:w16sdtdh="http://schemas.microsoft.com/office/word/2020/wordml/sdtdatahash" xmlns:w16se="http://schemas.microsoft.com/office/word/2015/wordml/symex" xmlns:wpg="http://schemas.microsoft.com/office/word/2010/wordprocessingGroup" xmlns:wpi="http://schemas.microsoft.com/office/word/2010/wordprocessingInk" xmlns:wne="http://schemas.microsoft.com/office/word/2006/wordml" xmlns:wps="http://schemas.microsoft.com/office/word/2010/wordprocessingShape" mc:Ignorable="w14 w15 w16se w16cid w16 w16cex w16sdtdh wp14">
+<w:endnotes xmlns:wpc="http://schemas.microsoft.com/office/word/2010/wordprocessingCanvas" xmlns:cx="http://schemas.microsoft.com/office/drawing/2014/chartex" xmlns:cx1="http://schemas.microsoft.com/office/drawing/2015/9/8/chartex" xmlns:cx2="http://schemas.microsoft.com/office/drawing/2015/10/21/chartex" xmlns:cx3="http://schemas.microsoft.com/office/drawing/2016/5/9/chartex" xmlns:cx4="http://schemas.microsoft.com/office/drawing/2016/5/10/chartex" xmlns:cx5="http://schemas.microsoft.com/office/drawing/2016/5/11/chartex" xmlns:cx6="http://schemas.microsoft.com/office/drawing/2016/5/12/chartex" xmlns:cx7="http://schemas.microsoft.com/office/drawing/2016/5/13/chartex" xmlns:cx8="http://schemas.microsoft.com/office/drawing/2016/5/14/chartex" xmlns:mc="http://schemas.openxmlformats.org/markup-compatibility/2006" xmlns:aink="http://schemas.microsoft.com/office/drawing/2016/ink" xmlns:am3d="http://schemas.microsoft.com/office/drawing/2017/model3d" xmlns:o="urn:schemas-microsoft-com:office:office" xmlns:oel="http://schemas.microsoft.com/office/2019/extlst" xmlns:r="http://schemas.openxmlformats.org/officeDocument/2006/relationships" xmlns:m="http://schemas.openxmlformats.org/officeDocument/2006/math" xmlns:v="urn:schemas-microsoft-com:vml" xmlns:wp14="http://schemas.microsoft.com/office/word/2010/wordprocessingDrawing" xmlns:wp="http://schemas.openxmlformats.org/drawingml/2006/wordprocessingDrawing" xmlns:w10="urn:schemas-microsoft-com:office:word" xmlns:w="http://schemas.openxmlformats.org/wordprocessingml/2006/main" xmlns:w14="http://schemas.microsoft.com/office/word/2010/wordml" xmlns:w15="http://schemas.microsoft.com/office/word/2012/wordml" xmlns:w16cex="http://schemas.microsoft.com/office/word/2018/wordml/cex" xmlns:w16cid="http://schemas.microsoft.com/office/word/2016/wordml/cid" xmlns:w16="http://schemas.microsoft.com/office/word/2018/wordml" xmlns:w16sdtdh="http://schemas.microsoft.com/office/word/2020/wordml/sdtdatahash" xmlns:w16se="http://schemas.microsoft.com/office/word/2015/wordml/symex" xmlns:wpg="http://schemas.microsoft.com/office/word/2010/wordprocessingGroup" xmlns:wpi="http://schemas.microsoft.com/office/word/2010/wordprocessingInk" xmlns:wne="http://schemas.microsoft.com/office/word/2006/wordml" xmlns:wps="http://schemas.microsoft.com/office/word/2010/wordprocessingShape" mc:Ignorable="w14 w15 w16se w16cid w16 w16cex w16sdtdh wp14">
   <w:endnote w:type="separator" w:id="-1">
     <w:p>
       <w:pPr>
@@ -4008,10 +4028,10 @@
 </file>
 
 <file path=word/footer1.xml><?xml version="1.0" encoding="utf-8"?>
-<w:ftr xmlns:wpc="http://schemas.microsoft.com/office/word/2010/wordprocessingCanvas" xmlns:cx="http://schemas.microsoft.com/office/drawing/2014/chartex" xmlns:cx1="http://schemas.microsoft.com/office/drawing/2015/9/8/chartex" xmlns:cx2="http://schemas.microsoft.com/office/drawing/2015/10/21/chartex" xmlns:cx3="http://schemas.microsoft.com/office/drawing/2016/5/9/chartex" xmlns:cx4="http://schemas.microsoft.com/office/drawing/2016/5/10/chartex" xmlns:cx5="http://schemas.microsoft.com/office/drawing/2016/5/11/chartex" xmlns:cx6="http://schemas.microsoft.com/office/drawing/2016/5/12/chartex" xmlns:cx7="http://schemas.microsoft.com/office/drawing/2016/5/13/chartex" xmlns:cx8="http://schemas.microsoft.com/office/drawing/2016/5/14/chartex" xmlns:mc="http://schemas.openxmlformats.org/markup-compatibility/2006" xmlns:aink="http://schemas.microsoft.com/office/drawing/2016/ink" xmlns:am3d="http://schemas.microsoft.com/office/drawing/2017/model3d" xmlns:o="urn:schemas-microsoft-com:office:office" xmlns:oel="http://schemas.microsoft.com/office/2019/extlst" xmlns:r="http://schemas.openxmlformats.org/officeDocument/2006/relationships" xmlns:m="http://schemas.openxmlformats.org/officeDocument/2006/math" xmlns:v="urn:schemas-microsoft-com:vml" xmlns:wp14="http://schemas.microsoft.com/office/word/2010/wordprocessingDrawing" xmlns:wp="http://schemas.openxmlformats.org/drawingml/2006/wordprocessingDrawing" xmlns:w10="urn:schemas-microsoft-com:office:word" xmlns:w="http://schemas.openxmlformats.org/wordprocessingml/2006/main" xmlns:w14="http://schemas.microsoft.com/office/word/2010/wordml" xmlns:w15="http://schemas.microsoft.com/office/word/2012/wordml" xmlns:w16cex="http://schemas.microsoft.com/office/word/2018/wordml/cex" xmlns:w16cid="http://schemas.microsoft.com/office/word/2016/wordml/cid" xmlns:w16="http://schemas.microsoft.com/office/word/2018/wordml" xmlns:w16du="http://schemas.microsoft.com/office/word/2023/wordml/word16du" xmlns:w16sdtdh="http://schemas.microsoft.com/office/word/2020/wordml/sdtdatahash" xmlns:w16se="http://schemas.microsoft.com/office/word/2015/wordml/symex" xmlns:wpg="http://schemas.microsoft.com/office/word/2010/wordprocessingGroup" xmlns:wpi="http://schemas.microsoft.com/office/word/2010/wordprocessingInk" xmlns:wne="http://schemas.microsoft.com/office/word/2006/wordml" xmlns:wps="http://schemas.microsoft.com/office/word/2010/wordprocessingShape" mc:Ignorable="w14 w15 w16se w16cid w16 w16cex w16sdtdh wp14">
+<w:ftr xmlns:wpc="http://schemas.microsoft.com/office/word/2010/wordprocessingCanvas" xmlns:cx="http://schemas.microsoft.com/office/drawing/2014/chartex" xmlns:cx1="http://schemas.microsoft.com/office/drawing/2015/9/8/chartex" xmlns:cx2="http://schemas.microsoft.com/office/drawing/2015/10/21/chartex" xmlns:cx3="http://schemas.microsoft.com/office/drawing/2016/5/9/chartex" xmlns:cx4="http://schemas.microsoft.com/office/drawing/2016/5/10/chartex" xmlns:cx5="http://schemas.microsoft.com/office/drawing/2016/5/11/chartex" xmlns:cx6="http://schemas.microsoft.com/office/drawing/2016/5/12/chartex" xmlns:cx7="http://schemas.microsoft.com/office/drawing/2016/5/13/chartex" xmlns:cx8="http://schemas.microsoft.com/office/drawing/2016/5/14/chartex" xmlns:mc="http://schemas.openxmlformats.org/markup-compatibility/2006" xmlns:aink="http://schemas.microsoft.com/office/drawing/2016/ink" xmlns:am3d="http://schemas.microsoft.com/office/drawing/2017/model3d" xmlns:o="urn:schemas-microsoft-com:office:office" xmlns:oel="http://schemas.microsoft.com/office/2019/extlst" xmlns:r="http://schemas.openxmlformats.org/officeDocument/2006/relationships" xmlns:m="http://schemas.openxmlformats.org/officeDocument/2006/math" xmlns:v="urn:schemas-microsoft-com:vml" xmlns:wp14="http://schemas.microsoft.com/office/word/2010/wordprocessingDrawing" xmlns:wp="http://schemas.openxmlformats.org/drawingml/2006/wordprocessingDrawing" xmlns:w10="urn:schemas-microsoft-com:office:word" xmlns:w="http://schemas.openxmlformats.org/wordprocessingml/2006/main" xmlns:w14="http://schemas.microsoft.com/office/word/2010/wordml" xmlns:w15="http://schemas.microsoft.com/office/word/2012/wordml" xmlns:w16cex="http://schemas.microsoft.com/office/word/2018/wordml/cex" xmlns:w16cid="http://schemas.microsoft.com/office/word/2016/wordml/cid" xmlns:w16="http://schemas.microsoft.com/office/word/2018/wordml" xmlns:w16sdtdh="http://schemas.microsoft.com/office/word/2020/wordml/sdtdatahash" xmlns:w16se="http://schemas.microsoft.com/office/word/2015/wordml/symex" xmlns:wpg="http://schemas.microsoft.com/office/word/2010/wordprocessingGroup" xmlns:wpi="http://schemas.microsoft.com/office/word/2010/wordprocessingInk" xmlns:wne="http://schemas.microsoft.com/office/word/2006/wordml" xmlns:wps="http://schemas.microsoft.com/office/word/2010/wordprocessingShape" mc:Ignorable="w14 w15 w16se w16cid w16 w16cex w16sdtdh wp14">
   <w:p>
     <w:pPr>
-      <w:pStyle w:val="a5"/>
+      <w:pStyle w:val="Footer"/>
     </w:pPr>
     <w:r>
       <w:rPr>
@@ -4103,7 +4123,7 @@
             </wp:anchor>
           </w:drawing>
         </mc:Choice>
-        <mc:Fallback>
+        <mc:Fallback xmlns:w16du="http://schemas.microsoft.com/office/word/2023/wordml/word16du">
           <w:pict>
             <v:shapetype w14:anchorId="41B1E642" id="_x0000_t202" coordsize="21600,21600" o:spt="202" path="m,l,21600r21600,l21600,xe">
               <v:stroke joinstyle="miter"/>
@@ -4207,7 +4227,7 @@
                           <w:hyperlink r:id="rId1" w:history="1">
                             <w:r>
                               <w:rPr>
-                                <w:rStyle w:val="a9"/>
+                                <w:rStyle w:val="Hyperlink"/>
                                 <w:color w:val="0882DE"/>
                                 <w:sz w:val="17"/>
                                 <w:szCs w:val="17"/>
@@ -4876,7 +4896,7 @@
             </wp:anchor>
           </w:drawing>
         </mc:Choice>
-        <mc:Fallback>
+        <mc:Fallback xmlns:w16du="http://schemas.microsoft.com/office/word/2023/wordml/word16du">
           <w:pict>
             <v:shape w14:anchorId="2074F399" id="Text Box 16" o:spid="_x0000_s1027" type="#_x0000_t202" style="position:absolute;margin-left:109pt;margin-top:7pt;width:411.4pt;height:40.45pt;z-index:251657216;visibility:visible;mso-wrap-style:square;mso-width-percent:0;mso-height-percent:0;mso-wrap-distance-left:9pt;mso-wrap-distance-top:0;mso-wrap-distance-right:9pt;mso-wrap-distance-bottom:0;mso-position-horizontal:absolute;mso-position-horizontal-relative:text;mso-position-vertical:absolute;mso-position-vertical-relative:text;mso-width-percent:0;mso-height-percent:0;mso-width-relative:page;mso-height-relative:page;v-text-anchor:top" o:gfxdata="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" filled="f" stroked="f">
               <v:textbox inset=".5mm,1.2mm,.5mm,.5mm">
@@ -5583,7 +5603,7 @@
           <wp:effectExtent l="0" t="0" r="0" b="5715"/>
           <wp:wrapSquare wrapText="bothSides"/>
           <wp:docPr id="1" name="Picture 1">
-            <a:hlinkClick xmlns:a="http://schemas.openxmlformats.org/drawingml/2006/main" r:id="rId21"/>
+            <a:hlinkClick xmlns:a="http://schemas.openxmlformats.org/drawingml/2006/main" r:id="rId20"/>
           </wp:docPr>
           <wp:cNvGraphicFramePr>
             <a:graphicFrameLocks xmlns:a="http://schemas.openxmlformats.org/drawingml/2006/main" noChangeAspect="1"/>
@@ -5593,7 +5613,7 @@
               <pic:pic xmlns:pic="http://schemas.openxmlformats.org/drawingml/2006/picture">
                 <pic:nvPicPr>
                   <pic:cNvPr id="1" name="Picture 1">
-                    <a:hlinkClick r:id="rId21"/>
+                    <a:hlinkClick r:id="rId20"/>
                   </pic:cNvPr>
                   <pic:cNvPicPr>
                     <a:picLocks noChangeAspect="1" noChangeArrowheads="1"/>
@@ -5704,7 +5724,7 @@
             </wp:anchor>
           </w:drawing>
         </mc:Choice>
-        <mc:Fallback xmlns:a="http://schemas.openxmlformats.org/drawingml/2006/main" xmlns:pic="http://schemas.openxmlformats.org/drawingml/2006/picture" xmlns:a14="http://schemas.microsoft.com/office/drawing/2010/main" xmlns:a1611="http://schemas.microsoft.com/office/drawing/2016/11/main">
+        <mc:Fallback xmlns:a1611="http://schemas.microsoft.com/office/drawing/2016/11/main" xmlns:a14="http://schemas.microsoft.com/office/drawing/2010/main" xmlns:pic="http://schemas.openxmlformats.org/drawingml/2006/picture" xmlns:a="http://schemas.openxmlformats.org/drawingml/2006/main" xmlns:w16du="http://schemas.microsoft.com/office/word/2023/wordml/word16du">
           <w:pict>
             <v:line id="Straight Connector 19" style="position:absolute;flip:y;z-index:251622400;visibility:visible;mso-wrap-style:square;mso-width-percent:0;mso-height-percent:0;mso-wrap-distance-left:9pt;mso-wrap-distance-top:0;mso-wrap-distance-right:9pt;mso-wrap-distance-bottom:0;mso-position-horizontal:absolute;mso-position-horizontal-relative:text;mso-position-vertical:absolute;mso-position-vertical-relative:text;mso-width-percent:0;mso-height-percent:0;mso-width-relative:page;mso-height-relative:page" o:spid="_x0000_s1026" strokecolor="#974706 [1609]" strokeweight="1pt" from="-.1pt,5.2pt" to="520.7pt,5.2pt" w14:anchorId="60BE7D18" o:gfxdata="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">
               <v:stroke endcap="round"/>
@@ -5883,7 +5903,7 @@
             </wp:anchor>
           </w:drawing>
         </mc:Choice>
-        <mc:Fallback>
+        <mc:Fallback xmlns:w16du="http://schemas.microsoft.com/office/word/2023/wordml/word16du">
           <w:pict>
             <v:shape w14:anchorId="60DB5C39" id="Text Box 4" o:spid="_x0000_s1028" type="#_x0000_t202" style="position:absolute;margin-left:444.65pt;margin-top:26.95pt;width:70.9pt;height:15.9pt;z-index:251663360;visibility:visible;mso-wrap-style:square;mso-width-percent:0;mso-height-percent:0;mso-wrap-distance-left:9pt;mso-wrap-distance-top:0;mso-wrap-distance-right:9pt;mso-wrap-distance-bottom:0;mso-position-horizontal:absolute;mso-position-horizontal-relative:text;mso-position-vertical:absolute;mso-position-vertical-relative:text;mso-width-percent:0;mso-height-percent:0;mso-width-relative:page;mso-height-relative:page;v-text-anchor:middle" o:gfxdata="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" filled="f" stroked="f" strokeweight=".5pt">
               <v:textbox inset="0,0,0,0">
@@ -5996,7 +6016,7 @@
 </file>
 
 <file path=word/footnotes.xml><?xml version="1.0" encoding="utf-8"?>
-<w:footnotes xmlns:wpc="http://schemas.microsoft.com/office/word/2010/wordprocessingCanvas" xmlns:cx="http://schemas.microsoft.com/office/drawing/2014/chartex" xmlns:cx1="http://schemas.microsoft.com/office/drawing/2015/9/8/chartex" xmlns:cx2="http://schemas.microsoft.com/office/drawing/2015/10/21/chartex" xmlns:cx3="http://schemas.microsoft.com/office/drawing/2016/5/9/chartex" xmlns:cx4="http://schemas.microsoft.com/office/drawing/2016/5/10/chartex" xmlns:cx5="http://schemas.microsoft.com/office/drawing/2016/5/11/chartex" xmlns:cx6="http://schemas.microsoft.com/office/drawing/2016/5/12/chartex" xmlns:cx7="http://schemas.microsoft.com/office/drawing/2016/5/13/chartex" xmlns:cx8="http://schemas.microsoft.com/office/drawing/2016/5/14/chartex" xmlns:mc="http://schemas.openxmlformats.org/markup-compatibility/2006" xmlns:aink="http://schemas.microsoft.com/office/drawing/2016/ink" xmlns:am3d="http://schemas.microsoft.com/office/drawing/2017/model3d" xmlns:o="urn:schemas-microsoft-com:office:office" xmlns:oel="http://schemas.microsoft.com/office/2019/extlst" xmlns:r="http://schemas.openxmlformats.org/officeDocument/2006/relationships" xmlns:m="http://schemas.openxmlformats.org/officeDocument/2006/math" xmlns:v="urn:schemas-microsoft-com:vml" xmlns:wp14="http://schemas.microsoft.com/office/word/2010/wordprocessingDrawing" xmlns:wp="http://schemas.openxmlformats.org/drawingml/2006/wordprocessingDrawing" xmlns:w10="urn:schemas-microsoft-com:office:word" xmlns:w="http://schemas.openxmlformats.org/wordprocessingml/2006/main" xmlns:w14="http://schemas.microsoft.com/office/word/2010/wordml" xmlns:w15="http://schemas.microsoft.com/office/word/2012/wordml" xmlns:w16cex="http://schemas.microsoft.com/office/word/2018/wordml/cex" xmlns:w16cid="http://schemas.microsoft.com/office/word/2016/wordml/cid" xmlns:w16="http://schemas.microsoft.com/office/word/2018/wordml" xmlns:w16du="http://schemas.microsoft.com/office/word/2023/wordml/word16du" xmlns:w16sdtdh="http://schemas.microsoft.com/office/word/2020/wordml/sdtdatahash" xmlns:w16se="http://schemas.microsoft.com/office/word/2015/wordml/symex" xmlns:wpg="http://schemas.microsoft.com/office/word/2010/wordprocessingGroup" xmlns:wpi="http://schemas.microsoft.com/office/word/2010/wordprocessingInk" xmlns:wne="http://schemas.microsoft.com/office/word/2006/wordml" xmlns:wps="http://schemas.microsoft.com/office/word/2010/wordprocessingShape" mc:Ignorable="w14 w15 w16se w16cid w16 w16cex w16sdtdh wp14">
+<w:footnotes xmlns:wpc="http://schemas.microsoft.com/office/word/2010/wordprocessingCanvas" xmlns:cx="http://schemas.microsoft.com/office/drawing/2014/chartex" xmlns:cx1="http://schemas.microsoft.com/office/drawing/2015/9/8/chartex" xmlns:cx2="http://schemas.microsoft.com/office/drawing/2015/10/21/chartex" xmlns:cx3="http://schemas.microsoft.com/office/drawing/2016/5/9/chartex" xmlns:cx4="http://schemas.microsoft.com/office/drawing/2016/5/10/chartex" xmlns:cx5="http://schemas.microsoft.com/office/drawing/2016/5/11/chartex" xmlns:cx6="http://schemas.microsoft.com/office/drawing/2016/5/12/chartex" xmlns:cx7="http://schemas.microsoft.com/office/drawing/2016/5/13/chartex" xmlns:cx8="http://schemas.microsoft.com/office/drawing/2016/5/14/chartex" xmlns:mc="http://schemas.openxmlformats.org/markup-compatibility/2006" xmlns:aink="http://schemas.microsoft.com/office/drawing/2016/ink" xmlns:am3d="http://schemas.microsoft.com/office/drawing/2017/model3d" xmlns:o="urn:schemas-microsoft-com:office:office" xmlns:oel="http://schemas.microsoft.com/office/2019/extlst" xmlns:r="http://schemas.openxmlformats.org/officeDocument/2006/relationships" xmlns:m="http://schemas.openxmlformats.org/officeDocument/2006/math" xmlns:v="urn:schemas-microsoft-com:vml" xmlns:wp14="http://schemas.microsoft.com/office/word/2010/wordprocessingDrawing" xmlns:wp="http://schemas.openxmlformats.org/drawingml/2006/wordprocessingDrawing" xmlns:w10="urn:schemas-microsoft-com:office:word" xmlns:w="http://schemas.openxmlformats.org/wordprocessingml/2006/main" xmlns:w14="http://schemas.microsoft.com/office/word/2010/wordml" xmlns:w15="http://schemas.microsoft.com/office/word/2012/wordml" xmlns:w16cex="http://schemas.microsoft.com/office/word/2018/wordml/cex" xmlns:w16cid="http://schemas.microsoft.com/office/word/2016/wordml/cid" xmlns:w16="http://schemas.microsoft.com/office/word/2018/wordml" xmlns:w16sdtdh="http://schemas.microsoft.com/office/word/2020/wordml/sdtdatahash" xmlns:w16se="http://schemas.microsoft.com/office/word/2015/wordml/symex" xmlns:wpg="http://schemas.microsoft.com/office/word/2010/wordprocessingGroup" xmlns:wpi="http://schemas.microsoft.com/office/word/2010/wordprocessingInk" xmlns:wne="http://schemas.microsoft.com/office/word/2006/wordml" xmlns:wps="http://schemas.microsoft.com/office/word/2010/wordprocessingShape" mc:Ignorable="w14 w15 w16se w16cid w16 w16cex w16sdtdh wp14">
   <w:footnote w:type="separator" w:id="-1">
     <w:p>
       <w:pPr>
@@ -6021,10 +6041,10 @@
 </file>
 
 <file path=word/header1.xml><?xml version="1.0" encoding="utf-8"?>
-<w:hdr xmlns:wpc="http://schemas.microsoft.com/office/word/2010/wordprocessingCanvas" xmlns:cx="http://schemas.microsoft.com/office/drawing/2014/chartex" xmlns:cx1="http://schemas.microsoft.com/office/drawing/2015/9/8/chartex" xmlns:cx2="http://schemas.microsoft.com/office/drawing/2015/10/21/chartex" xmlns:cx3="http://schemas.microsoft.com/office/drawing/2016/5/9/chartex" xmlns:cx4="http://schemas.microsoft.com/office/drawing/2016/5/10/chartex" xmlns:cx5="http://schemas.microsoft.com/office/drawing/2016/5/11/chartex" xmlns:cx6="http://schemas.microsoft.com/office/drawing/2016/5/12/chartex" xmlns:cx7="http://schemas.microsoft.com/office/drawing/2016/5/13/chartex" xmlns:cx8="http://schemas.microsoft.com/office/drawing/2016/5/14/chartex" xmlns:mc="http://schemas.openxmlformats.org/markup-compatibility/2006" xmlns:aink="http://schemas.microsoft.com/office/drawing/2016/ink" xmlns:am3d="http://schemas.microsoft.com/office/drawing/2017/model3d" xmlns:o="urn:schemas-microsoft-com:office:office" xmlns:oel="http://schemas.microsoft.com/office/2019/extlst" xmlns:r="http://schemas.openxmlformats.org/officeDocument/2006/relationships" xmlns:m="http://schemas.openxmlformats.org/officeDocument/2006/math" xmlns:v="urn:schemas-microsoft-com:vml" xmlns:wp14="http://schemas.microsoft.com/office/word/2010/wordprocessingDrawing" xmlns:wp="http://schemas.openxmlformats.org/drawingml/2006/wordprocessingDrawing" xmlns:w10="urn:schemas-microsoft-com:office:word" xmlns:w="http://schemas.openxmlformats.org/wordprocessingml/2006/main" xmlns:w14="http://schemas.microsoft.com/office/word/2010/wordml" xmlns:w15="http://schemas.microsoft.com/office/word/2012/wordml" xmlns:w16cex="http://schemas.microsoft.com/office/word/2018/wordml/cex" xmlns:w16cid="http://schemas.microsoft.com/office/word/2016/wordml/cid" xmlns:w16="http://schemas.microsoft.com/office/word/2018/wordml" xmlns:w16du="http://schemas.microsoft.com/office/word/2023/wordml/word16du" xmlns:w16sdtdh="http://schemas.microsoft.com/office/word/2020/wordml/sdtdatahash" xmlns:w16se="http://schemas.microsoft.com/office/word/2015/wordml/symex" xmlns:wpg="http://schemas.microsoft.com/office/word/2010/wordprocessingGroup" xmlns:wpi="http://schemas.microsoft.com/office/word/2010/wordprocessingInk" xmlns:wne="http://schemas.microsoft.com/office/word/2006/wordml" xmlns:wps="http://schemas.microsoft.com/office/word/2010/wordprocessingShape" mc:Ignorable="w14 w15 w16se w16cid w16 w16cex w16sdtdh wp14">
+<w:hdr xmlns:wpc="http://schemas.microsoft.com/office/word/2010/wordprocessingCanvas" xmlns:cx="http://schemas.microsoft.com/office/drawing/2014/chartex" xmlns:cx1="http://schemas.microsoft.com/office/drawing/2015/9/8/chartex" xmlns:cx2="http://schemas.microsoft.com/office/drawing/2015/10/21/chartex" xmlns:cx3="http://schemas.microsoft.com/office/drawing/2016/5/9/chartex" xmlns:cx4="http://schemas.microsoft.com/office/drawing/2016/5/10/chartex" xmlns:cx5="http://schemas.microsoft.com/office/drawing/2016/5/11/chartex" xmlns:cx6="http://schemas.microsoft.com/office/drawing/2016/5/12/chartex" xmlns:cx7="http://schemas.microsoft.com/office/drawing/2016/5/13/chartex" xmlns:cx8="http://schemas.microsoft.com/office/drawing/2016/5/14/chartex" xmlns:mc="http://schemas.openxmlformats.org/markup-compatibility/2006" xmlns:aink="http://schemas.microsoft.com/office/drawing/2016/ink" xmlns:am3d="http://schemas.microsoft.com/office/drawing/2017/model3d" xmlns:o="urn:schemas-microsoft-com:office:office" xmlns:oel="http://schemas.microsoft.com/office/2019/extlst" xmlns:r="http://schemas.openxmlformats.org/officeDocument/2006/relationships" xmlns:m="http://schemas.openxmlformats.org/officeDocument/2006/math" xmlns:v="urn:schemas-microsoft-com:vml" xmlns:wp14="http://schemas.microsoft.com/office/word/2010/wordprocessingDrawing" xmlns:wp="http://schemas.openxmlformats.org/drawingml/2006/wordprocessingDrawing" xmlns:w10="urn:schemas-microsoft-com:office:word" xmlns:w="http://schemas.openxmlformats.org/wordprocessingml/2006/main" xmlns:w14="http://schemas.microsoft.com/office/word/2010/wordml" xmlns:w15="http://schemas.microsoft.com/office/word/2012/wordml" xmlns:w16cex="http://schemas.microsoft.com/office/word/2018/wordml/cex" xmlns:w16cid="http://schemas.microsoft.com/office/word/2016/wordml/cid" xmlns:w16="http://schemas.microsoft.com/office/word/2018/wordml" xmlns:w16sdtdh="http://schemas.microsoft.com/office/word/2020/wordml/sdtdatahash" xmlns:w16se="http://schemas.microsoft.com/office/word/2015/wordml/symex" xmlns:wpg="http://schemas.microsoft.com/office/word/2010/wordprocessingGroup" xmlns:wpi="http://schemas.microsoft.com/office/word/2010/wordprocessingInk" xmlns:wne="http://schemas.microsoft.com/office/word/2006/wordml" xmlns:wps="http://schemas.microsoft.com/office/word/2010/wordprocessingShape" mc:Ignorable="w14 w15 w16se w16cid w16 w16cex w16sdtdh wp14">
   <w:p>
     <w:pPr>
-      <w:pStyle w:val="a3"/>
+      <w:pStyle w:val="Header"/>
       <w:ind w:hanging="1134"/>
     </w:pPr>
   </w:p>
@@ -6032,7 +6052,7 @@
 </file>
 
 <file path=word/numbering.xml><?xml version="1.0" encoding="utf-8"?>
-<w:numbering xmlns:wpc="http://schemas.microsoft.com/office/word/2010/wordprocessingCanvas" xmlns:cx="http://schemas.microsoft.com/office/drawing/2014/chartex" xmlns:cx1="http://schemas.microsoft.com/office/drawing/2015/9/8/chartex" xmlns:cx2="http://schemas.microsoft.com/office/drawing/2015/10/21/chartex" xmlns:cx3="http://schemas.microsoft.com/office/drawing/2016/5/9/chartex" xmlns:cx4="http://schemas.microsoft.com/office/drawing/2016/5/10/chartex" xmlns:cx5="http://schemas.microsoft.com/office/drawing/2016/5/11/chartex" xmlns:cx6="http://schemas.microsoft.com/office/drawing/2016/5/12/chartex" xmlns:cx7="http://schemas.microsoft.com/office/drawing/2016/5/13/chartex" xmlns:cx8="http://schemas.microsoft.com/office/drawing/2016/5/14/chartex" xmlns:mc="http://schemas.openxmlformats.org/markup-compatibility/2006" xmlns:aink="http://schemas.microsoft.com/office/drawing/2016/ink" xmlns:am3d="http://schemas.microsoft.com/office/drawing/2017/model3d" xmlns:o="urn:schemas-microsoft-com:office:office" xmlns:oel="http://schemas.microsoft.com/office/2019/extlst" xmlns:r="http://schemas.openxmlformats.org/officeDocument/2006/relationships" xmlns:m="http://schemas.openxmlformats.org/officeDocument/2006/math" xmlns:v="urn:schemas-microsoft-com:vml" xmlns:wp14="http://schemas.microsoft.com/office/word/2010/wordprocessingDrawing" xmlns:wp="http://schemas.openxmlformats.org/drawingml/2006/wordprocessingDrawing" xmlns:w10="urn:schemas-microsoft-com:office:word" xmlns:w="http://schemas.openxmlformats.org/wordprocessingml/2006/main" xmlns:w14="http://schemas.microsoft.com/office/word/2010/wordml" xmlns:w15="http://schemas.microsoft.com/office/word/2012/wordml" xmlns:w16cex="http://schemas.microsoft.com/office/word/2018/wordml/cex" xmlns:w16cid="http://schemas.microsoft.com/office/word/2016/wordml/cid" xmlns:w16="http://schemas.microsoft.com/office/word/2018/wordml" xmlns:w16du="http://schemas.microsoft.com/office/word/2023/wordml/word16du" xmlns:w16sdtdh="http://schemas.microsoft.com/office/word/2020/wordml/sdtdatahash" xmlns:w16se="http://schemas.microsoft.com/office/word/2015/wordml/symex" xmlns:wpg="http://schemas.microsoft.com/office/word/2010/wordprocessingGroup" xmlns:wpi="http://schemas.microsoft.com/office/word/2010/wordprocessingInk" xmlns:wne="http://schemas.microsoft.com/office/word/2006/wordml" xmlns:wps="http://schemas.microsoft.com/office/word/2010/wordprocessingShape" mc:Ignorable="w14 w15 w16se w16cid w16 w16cex w16sdtdh wp14">
+<w:numbering xmlns:wpc="http://schemas.microsoft.com/office/word/2010/wordprocessingCanvas" xmlns:cx="http://schemas.microsoft.com/office/drawing/2014/chartex" xmlns:cx1="http://schemas.microsoft.com/office/drawing/2015/9/8/chartex" xmlns:cx2="http://schemas.microsoft.com/office/drawing/2015/10/21/chartex" xmlns:cx3="http://schemas.microsoft.com/office/drawing/2016/5/9/chartex" xmlns:cx4="http://schemas.microsoft.com/office/drawing/2016/5/10/chartex" xmlns:cx5="http://schemas.microsoft.com/office/drawing/2016/5/11/chartex" xmlns:cx6="http://schemas.microsoft.com/office/drawing/2016/5/12/chartex" xmlns:cx7="http://schemas.microsoft.com/office/drawing/2016/5/13/chartex" xmlns:cx8="http://schemas.microsoft.com/office/drawing/2016/5/14/chartex" xmlns:mc="http://schemas.openxmlformats.org/markup-compatibility/2006" xmlns:aink="http://schemas.microsoft.com/office/drawing/2016/ink" xmlns:am3d="http://schemas.microsoft.com/office/drawing/2017/model3d" xmlns:o="urn:schemas-microsoft-com:office:office" xmlns:oel="http://schemas.microsoft.com/office/2019/extlst" xmlns:r="http://schemas.openxmlformats.org/officeDocument/2006/relationships" xmlns:m="http://schemas.openxmlformats.org/officeDocument/2006/math" xmlns:v="urn:schemas-microsoft-com:vml" xmlns:wp14="http://schemas.microsoft.com/office/word/2010/wordprocessingDrawing" xmlns:wp="http://schemas.openxmlformats.org/drawingml/2006/wordprocessingDrawing" xmlns:w10="urn:schemas-microsoft-com:office:word" xmlns:w="http://schemas.openxmlformats.org/wordprocessingml/2006/main" xmlns:w14="http://schemas.microsoft.com/office/word/2010/wordml" xmlns:w15="http://schemas.microsoft.com/office/word/2012/wordml" xmlns:w16cex="http://schemas.microsoft.com/office/word/2018/wordml/cex" xmlns:w16cid="http://schemas.microsoft.com/office/word/2016/wordml/cid" xmlns:w16="http://schemas.microsoft.com/office/word/2018/wordml" xmlns:w16sdtdh="http://schemas.microsoft.com/office/word/2020/wordml/sdtdatahash" xmlns:w16se="http://schemas.microsoft.com/office/word/2015/wordml/symex" xmlns:wpg="http://schemas.microsoft.com/office/word/2010/wordprocessingGroup" xmlns:wpi="http://schemas.microsoft.com/office/word/2010/wordprocessingInk" xmlns:wne="http://schemas.microsoft.com/office/word/2006/wordml" xmlns:wps="http://schemas.microsoft.com/office/word/2010/wordprocessingShape" mc:Ignorable="w14 w15 w16se w16cid w16 w16cex w16sdtdh wp14">
   <w:abstractNum w:abstractNumId="0" w15:restartNumberingAfterBreak="0">
     <w:nsid w:val="05B3B731"/>
     <w:multiLevelType w:val="hybridMultilevel"/>
@@ -6266,7 +6286,7 @@
     <w:lvl w:ilvl="0" w:tplc="AC80555E">
       <w:start w:val="1"/>
       <w:numFmt w:val="decimal"/>
-      <w:pStyle w:val="2"/>
+      <w:pStyle w:val="Heading2"/>
       <w:lvlText w:val="%1."/>
       <w:lvlJc w:val="left"/>
       <w:pPr>
@@ -10384,19 +10404,19 @@
     <w:lsdException w:name="Unresolved Mention" w:semiHidden="1" w:unhideWhenUsed="1"/>
     <w:lsdException w:name="Smart Link" w:semiHidden="1" w:unhideWhenUsed="1"/>
   </w:latentStyles>
-  <w:style w:type="paragraph" w:default="1" w:styleId="a">
+  <w:style w:type="paragraph" w:default="1" w:styleId="Normal">
     <w:name w:val="Normal"/>
     <w:qFormat/>
-    <w:rsid w:val="008063E1"/>
+    <w:rsid w:val="00934052"/>
     <w:pPr>
       <w:spacing w:before="80" w:after="120"/>
     </w:pPr>
   </w:style>
-  <w:style w:type="paragraph" w:styleId="1">
+  <w:style w:type="paragraph" w:styleId="Heading1">
     <w:name w:val="heading 1"/>
-    <w:basedOn w:val="a"/>
-    <w:next w:val="a"/>
-    <w:link w:val="10"/>
+    <w:basedOn w:val="Normal"/>
+    <w:next w:val="Normal"/>
+    <w:link w:val="Heading1Char"/>
     <w:uiPriority w:val="9"/>
     <w:qFormat/>
     <w:rsid w:val="009254B7"/>
@@ -10414,11 +10434,11 @@
       <w:szCs w:val="32"/>
     </w:rPr>
   </w:style>
-  <w:style w:type="paragraph" w:styleId="2">
+  <w:style w:type="paragraph" w:styleId="Heading2">
     <w:name w:val="heading 2"/>
-    <w:basedOn w:val="a"/>
-    <w:next w:val="a"/>
-    <w:link w:val="20"/>
+    <w:basedOn w:val="Normal"/>
+    <w:next w:val="Normal"/>
+    <w:link w:val="Heading2Char"/>
     <w:uiPriority w:val="9"/>
     <w:qFormat/>
     <w:rsid w:val="00946560"/>
@@ -10442,11 +10462,11 @@
       <w:szCs w:val="36"/>
     </w:rPr>
   </w:style>
-  <w:style w:type="paragraph" w:styleId="3">
+  <w:style w:type="paragraph" w:styleId="Heading3">
     <w:name w:val="heading 3"/>
-    <w:basedOn w:val="a"/>
-    <w:next w:val="a"/>
-    <w:link w:val="30"/>
+    <w:basedOn w:val="Normal"/>
+    <w:next w:val="Normal"/>
+    <w:link w:val="Heading3Char"/>
     <w:uiPriority w:val="9"/>
     <w:unhideWhenUsed/>
     <w:qFormat/>
@@ -10466,11 +10486,11 @@
       <w:szCs w:val="32"/>
     </w:rPr>
   </w:style>
-  <w:style w:type="paragraph" w:styleId="4">
+  <w:style w:type="paragraph" w:styleId="Heading4">
     <w:name w:val="heading 4"/>
-    <w:basedOn w:val="a"/>
-    <w:next w:val="a"/>
-    <w:link w:val="40"/>
+    <w:basedOn w:val="Normal"/>
+    <w:next w:val="Normal"/>
+    <w:link w:val="Heading4Char"/>
     <w:uiPriority w:val="9"/>
     <w:unhideWhenUsed/>
     <w:qFormat/>
@@ -10489,11 +10509,11 @@
       <w:sz w:val="28"/>
     </w:rPr>
   </w:style>
-  <w:style w:type="paragraph" w:styleId="5">
+  <w:style w:type="paragraph" w:styleId="Heading5">
     <w:name w:val="heading 5"/>
-    <w:basedOn w:val="a"/>
-    <w:next w:val="a"/>
-    <w:link w:val="50"/>
+    <w:basedOn w:val="Normal"/>
+    <w:next w:val="Normal"/>
+    <w:link w:val="Heading5Char"/>
     <w:uiPriority w:val="9"/>
     <w:semiHidden/>
     <w:unhideWhenUsed/>
@@ -10511,13 +10531,13 @@
       <w:color w:val="B2500E"/>
     </w:rPr>
   </w:style>
-  <w:style w:type="character" w:default="1" w:styleId="a0">
+  <w:style w:type="character" w:default="1" w:styleId="DefaultParagraphFont">
     <w:name w:val="Default Paragraph Font"/>
     <w:uiPriority w:val="1"/>
     <w:semiHidden/>
     <w:unhideWhenUsed/>
   </w:style>
-  <w:style w:type="table" w:default="1" w:styleId="a1">
+  <w:style w:type="table" w:default="1" w:styleId="TableNormal">
     <w:name w:val="Normal Table"/>
     <w:uiPriority w:val="99"/>
     <w:semiHidden/>
@@ -10532,16 +10552,16 @@
       </w:tblCellMar>
     </w:tblPr>
   </w:style>
-  <w:style w:type="numbering" w:default="1" w:styleId="a2">
+  <w:style w:type="numbering" w:default="1" w:styleId="NoList">
     <w:name w:val="No List"/>
     <w:uiPriority w:val="99"/>
     <w:semiHidden/>
     <w:unhideWhenUsed/>
   </w:style>
-  <w:style w:type="paragraph" w:styleId="a3">
+  <w:style w:type="paragraph" w:styleId="Header">
     <w:name w:val="header"/>
-    <w:basedOn w:val="a"/>
-    <w:link w:val="a4"/>
+    <w:basedOn w:val="Normal"/>
+    <w:link w:val="HeaderChar"/>
     <w:uiPriority w:val="99"/>
     <w:unhideWhenUsed/>
     <w:rsid w:val="008068A2"/>
@@ -10553,17 +10573,17 @@
       <w:spacing w:after="0" w:line="240" w:lineRule="auto"/>
     </w:pPr>
   </w:style>
-  <w:style w:type="character" w:customStyle="1" w:styleId="a4">
-    <w:name w:val="Горен колонтитул Знак"/>
-    <w:basedOn w:val="a0"/>
-    <w:link w:val="a3"/>
+  <w:style w:type="character" w:customStyle="1" w:styleId="HeaderChar">
+    <w:name w:val="Header Char"/>
+    <w:basedOn w:val="DefaultParagraphFont"/>
+    <w:link w:val="Header"/>
     <w:uiPriority w:val="99"/>
     <w:rsid w:val="008068A2"/>
   </w:style>
-  <w:style w:type="paragraph" w:styleId="a5">
+  <w:style w:type="paragraph" w:styleId="Footer">
     <w:name w:val="footer"/>
-    <w:basedOn w:val="a"/>
-    <w:link w:val="a6"/>
+    <w:basedOn w:val="Normal"/>
+    <w:link w:val="FooterChar"/>
     <w:uiPriority w:val="99"/>
     <w:unhideWhenUsed/>
     <w:rsid w:val="008068A2"/>
@@ -10575,17 +10595,17 @@
       <w:spacing w:after="0" w:line="240" w:lineRule="auto"/>
     </w:pPr>
   </w:style>
-  <w:style w:type="character" w:customStyle="1" w:styleId="a6">
-    <w:name w:val="Долен колонтитул Знак"/>
-    <w:basedOn w:val="a0"/>
-    <w:link w:val="a5"/>
+  <w:style w:type="character" w:customStyle="1" w:styleId="FooterChar">
+    <w:name w:val="Footer Char"/>
+    <w:basedOn w:val="DefaultParagraphFont"/>
+    <w:link w:val="Footer"/>
     <w:uiPriority w:val="99"/>
     <w:rsid w:val="008068A2"/>
   </w:style>
-  <w:style w:type="paragraph" w:styleId="a7">
+  <w:style w:type="paragraph" w:styleId="BalloonText">
     <w:name w:val="Balloon Text"/>
-    <w:basedOn w:val="a"/>
-    <w:link w:val="a8"/>
+    <w:basedOn w:val="Normal"/>
+    <w:link w:val="BalloonTextChar"/>
     <w:uiPriority w:val="99"/>
     <w:semiHidden/>
     <w:unhideWhenUsed/>
@@ -10599,10 +10619,10 @@
       <w:szCs w:val="16"/>
     </w:rPr>
   </w:style>
-  <w:style w:type="character" w:customStyle="1" w:styleId="a8">
-    <w:name w:val="Изнесен текст Знак"/>
-    <w:basedOn w:val="a0"/>
-    <w:link w:val="a7"/>
+  <w:style w:type="character" w:customStyle="1" w:styleId="BalloonTextChar">
+    <w:name w:val="Balloon Text Char"/>
+    <w:basedOn w:val="DefaultParagraphFont"/>
+    <w:link w:val="BalloonText"/>
     <w:uiPriority w:val="99"/>
     <w:semiHidden/>
     <w:rsid w:val="00564D7B"/>
@@ -10612,9 +10632,9 @@
       <w:szCs w:val="16"/>
     </w:rPr>
   </w:style>
-  <w:style w:type="character" w:styleId="a9">
+  <w:style w:type="character" w:styleId="Hyperlink">
     <w:name w:val="Hyperlink"/>
-    <w:basedOn w:val="a0"/>
+    <w:basedOn w:val="DefaultParagraphFont"/>
     <w:uiPriority w:val="99"/>
     <w:unhideWhenUsed/>
     <w:rsid w:val="0079324A"/>
@@ -10623,10 +10643,10 @@
       <w:u w:val="single"/>
     </w:rPr>
   </w:style>
-  <w:style w:type="character" w:customStyle="1" w:styleId="10">
-    <w:name w:val="Заглавие 1 Знак"/>
-    <w:basedOn w:val="a0"/>
-    <w:link w:val="1"/>
+  <w:style w:type="character" w:customStyle="1" w:styleId="Heading1Char">
+    <w:name w:val="Heading 1 Char"/>
+    <w:basedOn w:val="DefaultParagraphFont"/>
+    <w:link w:val="Heading1"/>
     <w:uiPriority w:val="9"/>
     <w:qFormat/>
     <w:rsid w:val="009254B7"/>
@@ -10638,10 +10658,10 @@
       <w:szCs w:val="32"/>
     </w:rPr>
   </w:style>
-  <w:style w:type="character" w:customStyle="1" w:styleId="20">
-    <w:name w:val="Заглавие 2 Знак"/>
-    <w:basedOn w:val="a0"/>
-    <w:link w:val="2"/>
+  <w:style w:type="character" w:customStyle="1" w:styleId="Heading2Char">
+    <w:name w:val="Heading 2 Char"/>
+    <w:basedOn w:val="DefaultParagraphFont"/>
+    <w:link w:val="Heading2"/>
     <w:uiPriority w:val="9"/>
     <w:qFormat/>
     <w:rsid w:val="00946560"/>
@@ -10655,9 +10675,9 @@
       <w:szCs w:val="36"/>
     </w:rPr>
   </w:style>
-  <w:style w:type="paragraph" w:styleId="aa">
+  <w:style w:type="paragraph" w:styleId="NormalWeb">
     <w:name w:val="Normal (Web)"/>
-    <w:basedOn w:val="a"/>
+    <w:basedOn w:val="Normal"/>
     <w:uiPriority w:val="99"/>
     <w:semiHidden/>
     <w:unhideWhenUsed/>
@@ -10671,10 +10691,10 @@
       <w:szCs w:val="24"/>
     </w:rPr>
   </w:style>
-  <w:style w:type="character" w:styleId="ab">
+  <w:style w:type="character" w:styleId="Strong">
     <w:name w:val="Strong"/>
     <w:aliases w:val="Example Test"/>
-    <w:basedOn w:val="a0"/>
+    <w:basedOn w:val="DefaultParagraphFont"/>
     <w:qFormat/>
     <w:rsid w:val="00524789"/>
     <w:rPr>
@@ -10682,10 +10702,10 @@
       <w:bCs/>
     </w:rPr>
   </w:style>
-  <w:style w:type="character" w:customStyle="1" w:styleId="30">
-    <w:name w:val="Заглавие 3 Знак"/>
-    <w:basedOn w:val="a0"/>
-    <w:link w:val="3"/>
+  <w:style w:type="character" w:customStyle="1" w:styleId="Heading3Char">
+    <w:name w:val="Heading 3 Char"/>
+    <w:basedOn w:val="DefaultParagraphFont"/>
+    <w:link w:val="Heading3"/>
     <w:uiPriority w:val="9"/>
     <w:rsid w:val="00273160"/>
     <w:rPr>
@@ -10697,10 +10717,10 @@
       <w:szCs w:val="32"/>
     </w:rPr>
   </w:style>
-  <w:style w:type="character" w:customStyle="1" w:styleId="40">
-    <w:name w:val="Заглавие 4 Знак"/>
-    <w:basedOn w:val="a0"/>
-    <w:link w:val="4"/>
+  <w:style w:type="character" w:customStyle="1" w:styleId="Heading4Char">
+    <w:name w:val="Heading 4 Char"/>
+    <w:basedOn w:val="DefaultParagraphFont"/>
+    <w:link w:val="Heading4"/>
     <w:uiPriority w:val="9"/>
     <w:rsid w:val="008C5930"/>
     <w:rPr>
@@ -10711,10 +10731,10 @@
       <w:sz w:val="28"/>
     </w:rPr>
   </w:style>
-  <w:style w:type="paragraph" w:styleId="ac">
+  <w:style w:type="paragraph" w:styleId="ListParagraph">
     <w:name w:val="List Paragraph"/>
-    <w:basedOn w:val="a"/>
-    <w:link w:val="ad"/>
+    <w:basedOn w:val="Normal"/>
+    <w:link w:val="ListParagraphChar"/>
     <w:uiPriority w:val="34"/>
     <w:qFormat/>
     <w:rsid w:val="008617B5"/>
@@ -10723,9 +10743,9 @@
       <w:contextualSpacing/>
     </w:pPr>
   </w:style>
-  <w:style w:type="character" w:styleId="ae">
+  <w:style w:type="character" w:styleId="FollowedHyperlink">
     <w:name w:val="FollowedHyperlink"/>
-    <w:basedOn w:val="a0"/>
+    <w:basedOn w:val="DefaultParagraphFont"/>
     <w:uiPriority w:val="99"/>
     <w:semiHidden/>
     <w:unhideWhenUsed/>
@@ -10735,10 +10755,10 @@
       <w:u w:val="single"/>
     </w:rPr>
   </w:style>
-  <w:style w:type="character" w:customStyle="1" w:styleId="50">
-    <w:name w:val="Заглавие 5 Знак"/>
-    <w:basedOn w:val="a0"/>
-    <w:link w:val="5"/>
+  <w:style w:type="character" w:customStyle="1" w:styleId="Heading5Char">
+    <w:name w:val="Heading 5 Char"/>
+    <w:basedOn w:val="DefaultParagraphFont"/>
+    <w:link w:val="Heading5"/>
     <w:uiPriority w:val="9"/>
     <w:semiHidden/>
     <w:rsid w:val="008C5930"/>
@@ -10750,7 +10770,7 @@
   </w:style>
   <w:style w:type="paragraph" w:customStyle="1" w:styleId="Code">
     <w:name w:val="Code"/>
-    <w:basedOn w:val="a"/>
+    <w:basedOn w:val="Normal"/>
     <w:link w:val="CodeChar"/>
     <w:qFormat/>
     <w:rsid w:val="008063E1"/>
@@ -10762,7 +10782,7 @@
   </w:style>
   <w:style w:type="character" w:customStyle="1" w:styleId="CodeChar">
     <w:name w:val="Code Char"/>
-    <w:basedOn w:val="a0"/>
+    <w:basedOn w:val="DefaultParagraphFont"/>
     <w:link w:val="Code"/>
     <w:qFormat/>
     <w:rsid w:val="008063E1"/>
@@ -10772,9 +10792,9 @@
       <w:noProof/>
     </w:rPr>
   </w:style>
-  <w:style w:type="table" w:styleId="af">
+  <w:style w:type="table" w:styleId="TableGrid">
     <w:name w:val="Table Grid"/>
-    <w:basedOn w:val="a1"/>
+    <w:basedOn w:val="TableNormal"/>
     <w:uiPriority w:val="59"/>
     <w:rsid w:val="00763912"/>
     <w:pPr>
@@ -10793,12 +10813,12 @@
   </w:style>
   <w:style w:type="character" w:customStyle="1" w:styleId="tgc">
     <w:name w:val="_tgc"/>
-    <w:basedOn w:val="a0"/>
+    <w:basedOn w:val="DefaultParagraphFont"/>
     <w:rsid w:val="00D8395C"/>
   </w:style>
   <w:style w:type="paragraph" w:customStyle="1" w:styleId="Index">
     <w:name w:val="Index"/>
-    <w:basedOn w:val="a"/>
+    <w:basedOn w:val="Normal"/>
     <w:qFormat/>
     <w:rsid w:val="005054C7"/>
     <w:pPr>
@@ -10809,17 +10829,17 @@
       <w:rFonts w:cs="FreeSans"/>
     </w:rPr>
   </w:style>
-  <w:style w:type="character" w:customStyle="1" w:styleId="ad">
-    <w:name w:val="Списък на абзаци Знак"/>
-    <w:basedOn w:val="a0"/>
-    <w:link w:val="ac"/>
+  <w:style w:type="character" w:customStyle="1" w:styleId="ListParagraphChar">
+    <w:name w:val="List Paragraph Char"/>
+    <w:basedOn w:val="DefaultParagraphFont"/>
+    <w:link w:val="ListParagraph"/>
     <w:uiPriority w:val="34"/>
     <w:qFormat/>
     <w:rsid w:val="005054C7"/>
   </w:style>
   <w:style w:type="character" w:customStyle="1" w:styleId="InternetLink">
     <w:name w:val="Internet Link"/>
-    <w:basedOn w:val="a0"/>
+    <w:basedOn w:val="DefaultParagraphFont"/>
     <w:uiPriority w:val="99"/>
     <w:unhideWhenUsed/>
     <w:rsid w:val="005054C7"/>
@@ -10828,9 +10848,9 @@
       <w:u w:val="single"/>
     </w:rPr>
   </w:style>
-  <w:style w:type="character" w:styleId="af0">
+  <w:style w:type="character" w:styleId="UnresolvedMention">
     <w:name w:val="Unresolved Mention"/>
-    <w:basedOn w:val="a0"/>
+    <w:basedOn w:val="DefaultParagraphFont"/>
     <w:uiPriority w:val="99"/>
     <w:semiHidden/>
     <w:unhideWhenUsed/>
@@ -10842,8 +10862,8 @@
   </w:style>
   <w:style w:type="table" w:customStyle="1" w:styleId="TableGrid1">
     <w:name w:val="Table Grid1"/>
-    <w:basedOn w:val="a1"/>
-    <w:next w:val="af"/>
+    <w:basedOn w:val="TableNormal"/>
+    <w:next w:val="TableGrid"/>
     <w:uiPriority w:val="59"/>
     <w:rsid w:val="003431C9"/>
     <w:pPr>
@@ -10860,12 +10880,12 @@
       </w:tblBorders>
     </w:tblPr>
   </w:style>
-  <w:style w:type="paragraph" w:styleId="af1">
+  <w:style w:type="paragraph" w:styleId="Title">
     <w:name w:val="Title"/>
     <w:aliases w:val="Example Test Caption"/>
-    <w:basedOn w:val="a"/>
-    <w:next w:val="a"/>
-    <w:link w:val="af2"/>
+    <w:basedOn w:val="Normal"/>
+    <w:next w:val="Normal"/>
+    <w:link w:val="TitleChar"/>
     <w:uiPriority w:val="10"/>
     <w:rsid w:val="003431C9"/>
     <w:pPr>
@@ -10881,11 +10901,11 @@
       <w:lang w:val="bg-BG"/>
     </w:rPr>
   </w:style>
-  <w:style w:type="character" w:customStyle="1" w:styleId="af2">
-    <w:name w:val="Заглавие Знак"/>
-    <w:aliases w:val="Example Test Caption Знак"/>
-    <w:basedOn w:val="a0"/>
-    <w:link w:val="af1"/>
+  <w:style w:type="character" w:customStyle="1" w:styleId="TitleChar">
+    <w:name w:val="Title Char"/>
+    <w:aliases w:val="Example Test Caption Char"/>
+    <w:basedOn w:val="DefaultParagraphFont"/>
+    <w:link w:val="Title"/>
     <w:uiPriority w:val="10"/>
     <w:rsid w:val="003431C9"/>
     <w:rPr>

</xml_diff>